<commit_message>
DS do UC06 Lançar Movimentação
Correção na especificação do UC06
</commit_message>
<xml_diff>
--- a/UC06 - Lançar Movimentação.docx
+++ b/UC06 - Lançar Movimentação.docx
@@ -1,6 +1,6 @@
 
 <file path=word/document.xml><?xml version="1.0" encoding="utf-8"?>
-<w:document xmlns:wpc="http://schemas.microsoft.com/office/word/2010/wordprocessingCanvas" xmlns:mc="http://schemas.openxmlformats.org/markup-compatibility/2006" xmlns:o="urn:schemas-microsoft-com:office:office" xmlns:r="http://schemas.openxmlformats.org/officeDocument/2006/relationships" xmlns:m="http://schemas.openxmlformats.org/officeDocument/2006/math" xmlns:v="urn:schemas-microsoft-com:vml" xmlns:wp14="http://schemas.microsoft.com/office/word/2010/wordprocessingDrawing" xmlns:wp="http://schemas.openxmlformats.org/drawingml/2006/wordprocessingDrawing" xmlns:w10="urn:schemas-microsoft-com:office:word" xmlns:w="http://schemas.openxmlformats.org/wordprocessingml/2006/main" xmlns:w14="http://schemas.microsoft.com/office/word/2010/wordml" xmlns:w15="http://schemas.microsoft.com/office/word/2012/wordml" xmlns:wpg="http://schemas.microsoft.com/office/word/2010/wordprocessingGroup" xmlns:wpi="http://schemas.microsoft.com/office/word/2010/wordprocessingInk" xmlns:wne="http://schemas.microsoft.com/office/word/2006/wordml" xmlns:wps="http://schemas.microsoft.com/office/word/2010/wordprocessingShape" mc:Ignorable="w14 w15 wp14">
+<w:document xmlns:wpc="http://schemas.microsoft.com/office/word/2010/wordprocessingCanvas" xmlns:mc="http://schemas.openxmlformats.org/markup-compatibility/2006" xmlns:o="urn:schemas-microsoft-com:office:office" xmlns:r="http://schemas.openxmlformats.org/officeDocument/2006/relationships" xmlns:m="http://schemas.openxmlformats.org/officeDocument/2006/math" xmlns:v="urn:schemas-microsoft-com:vml" xmlns:wp14="http://schemas.microsoft.com/office/word/2010/wordprocessingDrawing" xmlns:wp="http://schemas.openxmlformats.org/drawingml/2006/wordprocessingDrawing" xmlns:w10="urn:schemas-microsoft-com:office:word" xmlns:w="http://schemas.openxmlformats.org/wordprocessingml/2006/main" xmlns:w14="http://schemas.microsoft.com/office/word/2010/wordml" xmlns:wpg="http://schemas.microsoft.com/office/word/2010/wordprocessingGroup" xmlns:wpi="http://schemas.microsoft.com/office/word/2010/wordprocessingInk" xmlns:wne="http://schemas.microsoft.com/office/word/2006/wordml" xmlns:wps="http://schemas.microsoft.com/office/word/2010/wordprocessingShape" mc:Ignorable="w14 wp14">
   <w:body>
     <w:p>
       <w:pPr>
@@ -372,19 +372,28 @@
     <w:p>
       <w:pPr>
         <w:pStyle w:val="Ttulo3"/>
+        <w:ind w:left="1418" w:hanging="1021"/>
+      </w:pPr>
+      <w:r>
+        <w:t>Usuário informa tipo de movimentação.</w:t>
+      </w:r>
+    </w:p>
+    <w:p>
+      <w:pPr>
+        <w:pStyle w:val="Ttulo3"/>
+        <w:ind w:left="1418" w:hanging="1021"/>
+      </w:pPr>
+      <w:r>
+        <w:t>Se tipo da Movimentação é Despesa, Sistema busca as formas de pagamento cadastradas e os cartões cadastrados para o usuário, carregando essas informações na Interface I02.</w:t>
+      </w:r>
+    </w:p>
+    <w:p>
+      <w:pPr>
+        <w:pStyle w:val="Ttulo3"/>
         <w:ind w:left="397"/>
       </w:pPr>
       <w:r>
-        <w:t xml:space="preserve">Usuário </w:t>
-      </w:r>
-      <w:r>
-        <w:t>informa os dados</w:t>
-      </w:r>
-      <w:r>
-        <w:t xml:space="preserve"> da movimentação</w:t>
-      </w:r>
-      <w:r>
-        <w:t>.</w:t>
+        <w:t>Usuário informa nome ou parte do nome do fornecedor.</w:t>
       </w:r>
     </w:p>
     <w:p>
@@ -406,7 +415,13 @@
         <w:ind w:left="397"/>
       </w:pPr>
       <w:r>
-        <w:t>Usuário aciona a opção Lançar.</w:t>
+        <w:t xml:space="preserve">Usuário </w:t>
+      </w:r>
+      <w:r>
+        <w:t xml:space="preserve">informa os demais dados da movimentação e </w:t>
+      </w:r>
+      <w:r>
+        <w:t>aciona a opção Lançar.</w:t>
       </w:r>
     </w:p>
     <w:p>
@@ -433,7 +448,15 @@
         <w:ind w:left="1418" w:hanging="1021"/>
       </w:pPr>
       <w:r>
-        <w:t>Sistema registra a movimentação de entrada ou saída, observando a RN01</w:t>
+        <w:t xml:space="preserve">Sistema registra a movimentação de </w:t>
+      </w:r>
+      <w:r>
+        <w:t>despesa ou receita</w:t>
+      </w:r>
+      <w:bookmarkStart w:id="14" w:name="_GoBack"/>
+      <w:bookmarkEnd w:id="14"/>
+      <w:r>
+        <w:t>, observando a RN01</w:t>
       </w:r>
       <w:r>
         <w:t xml:space="preserve">. </w:t>
@@ -463,10 +486,10 @@
           <w:lang w:val="pt-BR"/>
         </w:rPr>
       </w:pPr>
-      <w:bookmarkStart w:id="14" w:name="_5.2.2_S02_Pesquisar"/>
-      <w:bookmarkStart w:id="15" w:name="_5.2.2_S02_Alterar"/>
-      <w:bookmarkEnd w:id="14"/>
+      <w:bookmarkStart w:id="15" w:name="_5.2.2_S02_Pesquisar"/>
+      <w:bookmarkStart w:id="16" w:name="_5.2.2_S02_Alterar"/>
       <w:bookmarkEnd w:id="15"/>
+      <w:bookmarkEnd w:id="16"/>
       <w:r>
         <w:rPr>
           <w:rFonts w:ascii="Arial" w:hAnsi="Arial" w:cs="Arial"/>
@@ -492,14 +515,14 @@
         <w:rPr>
           <w:rFonts w:ascii="Arial" w:hAnsi="Arial" w:cs="Arial"/>
         </w:rPr>
-        <w:t xml:space="preserve">de </w:t>
+        <w:t>de Exceção</w:t>
       </w:r>
       <w:proofErr w:type="gramStart"/>
       <w:r>
         <w:rPr>
           <w:rFonts w:ascii="Arial" w:hAnsi="Arial" w:cs="Arial"/>
         </w:rPr>
-        <w:t xml:space="preserve">Exceção </w:t>
+        <w:t xml:space="preserve"> </w:t>
       </w:r>
       <w:r>
         <w:rPr>
@@ -507,13 +530,13 @@
         </w:rPr>
         <w:t xml:space="preserve"> </w:t>
       </w:r>
+      <w:proofErr w:type="gramEnd"/>
       <w:r>
         <w:rPr>
           <w:rFonts w:ascii="Arial" w:hAnsi="Arial" w:cs="Arial"/>
         </w:rPr>
         <w:t>E</w:t>
       </w:r>
-      <w:proofErr w:type="gramEnd"/>
       <w:r>
         <w:rPr>
           <w:rFonts w:ascii="Arial" w:hAnsi="Arial" w:cs="Arial"/>
@@ -571,39 +594,21 @@
         <w:rPr>
           <w:rFonts w:ascii="Arial" w:hAnsi="Arial" w:cs="Arial"/>
         </w:rPr>
-        <w:t xml:space="preserve">de </w:t>
+        <w:t>de Exceção</w:t>
       </w:r>
       <w:proofErr w:type="gramStart"/>
       <w:r>
         <w:rPr>
           <w:rFonts w:ascii="Arial" w:hAnsi="Arial" w:cs="Arial"/>
         </w:rPr>
-        <w:t>Exceção  E</w:t>
+        <w:t xml:space="preserve">  </w:t>
       </w:r>
       <w:proofErr w:type="gramEnd"/>
       <w:r>
         <w:rPr>
           <w:rFonts w:ascii="Arial" w:hAnsi="Arial" w:cs="Arial"/>
         </w:rPr>
-        <w:t>0</w:t>
-      </w:r>
-      <w:r>
-        <w:rPr>
-          <w:rFonts w:ascii="Arial" w:hAnsi="Arial" w:cs="Arial"/>
-        </w:rPr>
-        <w:t>2</w:t>
-      </w:r>
-      <w:r>
-        <w:rPr>
-          <w:rFonts w:ascii="Arial" w:hAnsi="Arial" w:cs="Arial"/>
-        </w:rPr>
-        <w:t xml:space="preserve"> – </w:t>
-      </w:r>
-      <w:r>
-        <w:rPr>
-          <w:rFonts w:ascii="Arial" w:hAnsi="Arial" w:cs="Arial"/>
-        </w:rPr>
-        <w:t>Fornecedor não cadastrado</w:t>
+        <w:t>E02 – Fornecedor não cadastrado</w:t>
       </w:r>
     </w:p>
     <w:p>
@@ -612,10 +617,7 @@
         <w:ind w:left="1418" w:hanging="1021"/>
       </w:pPr>
       <w:r>
-        <w:t xml:space="preserve">No passo 4 do fluxo básico o sistema detecta que </w:t>
-      </w:r>
-      <w:r>
-        <w:t>o fornecedor informado não está cadastrado.</w:t>
+        <w:t>No passo 4 do fluxo básico o sistema detecta que o fornecedor informado não está cadastrado.</w:t>
       </w:r>
     </w:p>
     <w:p>
@@ -644,7 +646,7 @@
           <w:rFonts w:cs="Arial"/>
         </w:rPr>
       </w:pPr>
-      <w:bookmarkStart w:id="16" w:name="_Toc350264737"/>
+      <w:bookmarkStart w:id="17" w:name="_Toc350264737"/>
       <w:r>
         <w:rPr>
           <w:rFonts w:cs="Arial"/>
@@ -652,7 +654,7 @@
         <w:lastRenderedPageBreak/>
         <w:t>Detalhamento das Interfaces com o Usuário</w:t>
       </w:r>
-      <w:bookmarkEnd w:id="16"/>
+      <w:bookmarkEnd w:id="17"/>
     </w:p>
     <w:p>
       <w:pPr>
@@ -697,449 +699,6 @@
             <wp:extent cx="2785143" cy="1940997"/>
             <wp:effectExtent l="0" t="0" r="0" b="2540"/>
             <wp:docPr id="1" name="Imagem 1"/>
-            <wp:cNvGraphicFramePr>
-              <a:graphicFrameLocks xmlns:a="http://schemas.openxmlformats.org/drawingml/2006/main" noChangeAspect="1"/>
-            </wp:cNvGraphicFramePr>
-            <a:graphic xmlns:a="http://schemas.openxmlformats.org/drawingml/2006/main">
-              <a:graphicData uri="http://schemas.openxmlformats.org/drawingml/2006/picture">
-                <pic:pic xmlns:pic="http://schemas.openxmlformats.org/drawingml/2006/picture">
-                  <pic:nvPicPr>
-                    <pic:cNvPr id="1" name=""/>
-                    <pic:cNvPicPr/>
-                  </pic:nvPicPr>
-                  <pic:blipFill>
-                    <a:blip r:embed="rId8"/>
-                    <a:stretch>
-                      <a:fillRect/>
-                    </a:stretch>
-                  </pic:blipFill>
-                  <pic:spPr>
-                    <a:xfrm>
-                      <a:off x="0" y="0"/>
-                      <a:ext cx="2797562" cy="1949652"/>
-                    </a:xfrm>
-                    <a:prstGeom prst="rect">
-                      <a:avLst/>
-                    </a:prstGeom>
-                  </pic:spPr>
-                </pic:pic>
-              </a:graphicData>
-            </a:graphic>
-          </wp:inline>
-        </w:drawing>
-      </w:r>
-    </w:p>
-    <w:p>
-      <w:pPr>
-        <w:pStyle w:val="Ttulo3"/>
-      </w:pPr>
-      <w:bookmarkStart w:id="17" w:name="_Interface_I01_–"/>
-      <w:bookmarkEnd w:id="17"/>
-      <w:r>
-        <w:t>Comandos</w:t>
-      </w:r>
-    </w:p>
-    <w:tbl>
-      <w:tblPr>
-        <w:tblStyle w:val="Tabelacomgrade"/>
-        <w:tblW w:w="0" w:type="auto"/>
-        <w:tblLook w:val="04A0" w:firstRow="1" w:lastRow="0" w:firstColumn="1" w:lastColumn="0" w:noHBand="0" w:noVBand="1"/>
-      </w:tblPr>
-      <w:tblGrid>
-        <w:gridCol w:w="4673"/>
-        <w:gridCol w:w="5289"/>
-      </w:tblGrid>
-      <w:tr>
-        <w:tc>
-          <w:tcPr>
-            <w:tcW w:w="4673" w:type="dxa"/>
-          </w:tcPr>
-          <w:p>
-            <w:pPr>
-              <w:pStyle w:val="Corpodetexto"/>
-              <w:ind w:left="0"/>
-              <w:jc w:val="center"/>
-              <w:rPr>
-                <w:rFonts w:ascii="Arial" w:hAnsi="Arial" w:cs="Arial"/>
-                <w:i/>
-                <w:lang w:val="pt-BR"/>
-              </w:rPr>
-            </w:pPr>
-            <w:r>
-              <w:rPr>
-                <w:rFonts w:ascii="Arial" w:hAnsi="Arial" w:cs="Arial"/>
-                <w:i/>
-                <w:lang w:val="pt-BR"/>
-              </w:rPr>
-              <w:t>Nome</w:t>
-            </w:r>
-          </w:p>
-        </w:tc>
-        <w:tc>
-          <w:tcPr>
-            <w:tcW w:w="5289" w:type="dxa"/>
-          </w:tcPr>
-          <w:p>
-            <w:pPr>
-              <w:pStyle w:val="Corpodetexto"/>
-              <w:ind w:left="0"/>
-              <w:jc w:val="center"/>
-              <w:rPr>
-                <w:rFonts w:ascii="Arial" w:hAnsi="Arial" w:cs="Arial"/>
-                <w:i/>
-                <w:lang w:val="pt-BR"/>
-              </w:rPr>
-            </w:pPr>
-            <w:r>
-              <w:rPr>
-                <w:rFonts w:ascii="Arial" w:hAnsi="Arial" w:cs="Arial"/>
-                <w:i/>
-                <w:lang w:val="pt-BR"/>
-              </w:rPr>
-              <w:t>Ação</w:t>
-            </w:r>
-          </w:p>
-        </w:tc>
-      </w:tr>
-      <w:tr>
-        <w:tc>
-          <w:tcPr>
-            <w:tcW w:w="4673" w:type="dxa"/>
-          </w:tcPr>
-          <w:p>
-            <w:pPr>
-              <w:pStyle w:val="Corpodetexto"/>
-              <w:ind w:left="0"/>
-              <w:rPr>
-                <w:rFonts w:ascii="Arial" w:hAnsi="Arial" w:cs="Arial"/>
-                <w:lang w:val="pt-BR"/>
-              </w:rPr>
-            </w:pPr>
-            <w:r>
-              <w:rPr>
-                <w:rFonts w:ascii="Arial" w:hAnsi="Arial" w:cs="Arial"/>
-                <w:lang w:val="pt-BR"/>
-              </w:rPr>
-              <w:t>Lançar uma Movimentação</w:t>
-            </w:r>
-          </w:p>
-        </w:tc>
-        <w:tc>
-          <w:tcPr>
-            <w:tcW w:w="5289" w:type="dxa"/>
-          </w:tcPr>
-          <w:p>
-            <w:pPr>
-              <w:pStyle w:val="Corpodetexto"/>
-              <w:ind w:left="0"/>
-              <w:rPr>
-                <w:rFonts w:ascii="Arial" w:hAnsi="Arial" w:cs="Arial"/>
-                <w:lang w:val="pt-BR"/>
-              </w:rPr>
-            </w:pPr>
-            <w:r>
-              <w:rPr>
-                <w:rFonts w:ascii="Arial" w:hAnsi="Arial" w:cs="Arial"/>
-                <w:lang w:val="pt-BR"/>
-              </w:rPr>
-              <w:t>Exibe a interface I02</w:t>
-            </w:r>
-          </w:p>
-        </w:tc>
-      </w:tr>
-      <w:tr>
-        <w:tc>
-          <w:tcPr>
-            <w:tcW w:w="4673" w:type="dxa"/>
-          </w:tcPr>
-          <w:p>
-            <w:pPr>
-              <w:pStyle w:val="Corpodetexto"/>
-              <w:ind w:left="0"/>
-              <w:rPr>
-                <w:rFonts w:ascii="Arial" w:hAnsi="Arial" w:cs="Arial"/>
-                <w:lang w:val="pt-BR"/>
-              </w:rPr>
-            </w:pPr>
-            <w:r>
-              <w:rPr>
-                <w:rFonts w:ascii="Arial" w:hAnsi="Arial" w:cs="Arial"/>
-                <w:lang w:val="pt-BR"/>
-              </w:rPr>
-              <w:t>Fazer a Configuração Inicial do Sistema</w:t>
-            </w:r>
-          </w:p>
-        </w:tc>
-        <w:tc>
-          <w:tcPr>
-            <w:tcW w:w="5289" w:type="dxa"/>
-          </w:tcPr>
-          <w:p>
-            <w:pPr>
-              <w:pStyle w:val="Corpodetexto"/>
-              <w:ind w:left="0"/>
-              <w:rPr>
-                <w:rFonts w:ascii="Arial" w:hAnsi="Arial" w:cs="Arial"/>
-                <w:lang w:val="pt-BR"/>
-              </w:rPr>
-            </w:pPr>
-            <w:r>
-              <w:rPr>
-                <w:rFonts w:ascii="Arial" w:hAnsi="Arial" w:cs="Arial"/>
-                <w:lang w:val="pt-BR"/>
-              </w:rPr>
-              <w:t>Aciona o UC0</w:t>
-            </w:r>
-            <w:r>
-              <w:rPr>
-                <w:rFonts w:ascii="Arial" w:hAnsi="Arial" w:cs="Arial"/>
-                <w:lang w:val="pt-BR"/>
-              </w:rPr>
-              <w:t>4</w:t>
-            </w:r>
-          </w:p>
-        </w:tc>
-      </w:tr>
-      <w:tr>
-        <w:tc>
-          <w:tcPr>
-            <w:tcW w:w="4673" w:type="dxa"/>
-          </w:tcPr>
-          <w:p>
-            <w:pPr>
-              <w:pStyle w:val="Corpodetexto"/>
-              <w:ind w:left="0"/>
-              <w:rPr>
-                <w:rFonts w:ascii="Arial" w:hAnsi="Arial" w:cs="Arial"/>
-                <w:lang w:val="pt-BR"/>
-              </w:rPr>
-            </w:pPr>
-            <w:r>
-              <w:rPr>
-                <w:rFonts w:ascii="Arial" w:hAnsi="Arial" w:cs="Arial"/>
-                <w:lang w:val="pt-BR"/>
-              </w:rPr>
-              <w:t>Manter Categorias de Receita e Despesa</w:t>
-            </w:r>
-          </w:p>
-        </w:tc>
-        <w:tc>
-          <w:tcPr>
-            <w:tcW w:w="5289" w:type="dxa"/>
-          </w:tcPr>
-          <w:p>
-            <w:pPr>
-              <w:pStyle w:val="Corpodetexto"/>
-              <w:ind w:left="0"/>
-              <w:rPr>
-                <w:rFonts w:ascii="Arial" w:hAnsi="Arial" w:cs="Arial"/>
-                <w:lang w:val="pt-BR"/>
-              </w:rPr>
-            </w:pPr>
-            <w:r>
-              <w:rPr>
-                <w:rFonts w:ascii="Arial" w:hAnsi="Arial" w:cs="Arial"/>
-                <w:lang w:val="pt-BR"/>
-              </w:rPr>
-              <w:t>Aciona o UC0</w:t>
-            </w:r>
-            <w:r>
-              <w:rPr>
-                <w:rFonts w:ascii="Arial" w:hAnsi="Arial" w:cs="Arial"/>
-                <w:lang w:val="pt-BR"/>
-              </w:rPr>
-              <w:t>5</w:t>
-            </w:r>
-          </w:p>
-        </w:tc>
-      </w:tr>
-      <w:tr>
-        <w:tc>
-          <w:tcPr>
-            <w:tcW w:w="4673" w:type="dxa"/>
-          </w:tcPr>
-          <w:p>
-            <w:pPr>
-              <w:pStyle w:val="Corpodetexto"/>
-              <w:ind w:left="0"/>
-              <w:rPr>
-                <w:rFonts w:ascii="Arial" w:hAnsi="Arial" w:cs="Arial"/>
-                <w:lang w:val="pt-BR"/>
-              </w:rPr>
-            </w:pPr>
-            <w:r>
-              <w:rPr>
-                <w:rFonts w:ascii="Arial" w:hAnsi="Arial" w:cs="Arial"/>
-                <w:lang w:val="pt-BR"/>
-              </w:rPr>
-              <w:t>Manter Formas de Pagamento</w:t>
-            </w:r>
-          </w:p>
-        </w:tc>
-        <w:tc>
-          <w:tcPr>
-            <w:tcW w:w="5289" w:type="dxa"/>
-          </w:tcPr>
-          <w:p>
-            <w:pPr>
-              <w:pStyle w:val="Corpodetexto"/>
-              <w:ind w:left="0"/>
-              <w:rPr>
-                <w:rFonts w:ascii="Arial" w:hAnsi="Arial" w:cs="Arial"/>
-                <w:lang w:val="pt-BR"/>
-              </w:rPr>
-            </w:pPr>
-            <w:r>
-              <w:rPr>
-                <w:rFonts w:ascii="Arial" w:hAnsi="Arial" w:cs="Arial"/>
-                <w:lang w:val="pt-BR"/>
-              </w:rPr>
-              <w:t>Aciona o UC09</w:t>
-            </w:r>
-          </w:p>
-        </w:tc>
-      </w:tr>
-      <w:tr>
-        <w:tc>
-          <w:tcPr>
-            <w:tcW w:w="4673" w:type="dxa"/>
-          </w:tcPr>
-          <w:p>
-            <w:pPr>
-              <w:pStyle w:val="Corpodetexto"/>
-              <w:ind w:left="0"/>
-              <w:rPr>
-                <w:rFonts w:ascii="Arial" w:hAnsi="Arial" w:cs="Arial"/>
-                <w:lang w:val="pt-BR"/>
-              </w:rPr>
-            </w:pPr>
-            <w:r>
-              <w:rPr>
-                <w:rFonts w:ascii="Arial" w:hAnsi="Arial" w:cs="Arial"/>
-                <w:lang w:val="pt-BR"/>
-              </w:rPr>
-              <w:t>Alterar Meus Dados</w:t>
-            </w:r>
-          </w:p>
-        </w:tc>
-        <w:tc>
-          <w:tcPr>
-            <w:tcW w:w="5289" w:type="dxa"/>
-          </w:tcPr>
-          <w:p>
-            <w:pPr>
-              <w:pStyle w:val="Corpodetexto"/>
-              <w:ind w:left="0"/>
-              <w:rPr>
-                <w:rFonts w:ascii="Arial" w:hAnsi="Arial" w:cs="Arial"/>
-                <w:lang w:val="pt-BR"/>
-              </w:rPr>
-            </w:pPr>
-            <w:r>
-              <w:rPr>
-                <w:rFonts w:ascii="Arial" w:hAnsi="Arial" w:cs="Arial"/>
-                <w:lang w:val="pt-BR"/>
-              </w:rPr>
-              <w:t>Aciona o UC11</w:t>
-            </w:r>
-          </w:p>
-        </w:tc>
-      </w:tr>
-      <w:tr>
-        <w:tc>
-          <w:tcPr>
-            <w:tcW w:w="4673" w:type="dxa"/>
-          </w:tcPr>
-          <w:p>
-            <w:pPr>
-              <w:pStyle w:val="Corpodetexto"/>
-              <w:ind w:left="0"/>
-              <w:rPr>
-                <w:rFonts w:ascii="Arial" w:hAnsi="Arial" w:cs="Arial"/>
-                <w:lang w:val="pt-BR"/>
-              </w:rPr>
-            </w:pPr>
-            <w:r>
-              <w:rPr>
-                <w:rFonts w:ascii="Arial" w:hAnsi="Arial" w:cs="Arial"/>
-                <w:lang w:val="pt-BR"/>
-              </w:rPr>
-              <w:t>Emitir Relatórios</w:t>
-            </w:r>
-          </w:p>
-        </w:tc>
-        <w:tc>
-          <w:tcPr>
-            <w:tcW w:w="5289" w:type="dxa"/>
-          </w:tcPr>
-          <w:p>
-            <w:pPr>
-              <w:pStyle w:val="Corpodetexto"/>
-              <w:ind w:left="0"/>
-              <w:rPr>
-                <w:rFonts w:ascii="Arial" w:hAnsi="Arial" w:cs="Arial"/>
-                <w:lang w:val="pt-BR"/>
-              </w:rPr>
-            </w:pPr>
-            <w:r>
-              <w:rPr>
-                <w:rFonts w:ascii="Arial" w:hAnsi="Arial" w:cs="Arial"/>
-                <w:lang w:val="pt-BR"/>
-              </w:rPr>
-              <w:t>Aciona o UC10</w:t>
-            </w:r>
-          </w:p>
-        </w:tc>
-      </w:tr>
-    </w:tbl>
-    <w:p>
-      <w:pPr>
-        <w:pStyle w:val="Corpodetexto"/>
-        <w:ind w:left="0"/>
-        <w:rPr>
-          <w:rFonts w:ascii="Arial" w:hAnsi="Arial" w:cs="Arial"/>
-          <w:lang w:val="pt-BR"/>
-        </w:rPr>
-      </w:pPr>
-    </w:p>
-    <w:p>
-      <w:pPr>
-        <w:pStyle w:val="Ttulo2"/>
-      </w:pPr>
-      <w:r>
-        <w:lastRenderedPageBreak/>
-        <w:t xml:space="preserve">Interface I02 – </w:t>
-      </w:r>
-      <w:r>
-        <w:t>Lançamento de Movimentação</w:t>
-      </w:r>
-    </w:p>
-    <w:p>
-      <w:pPr>
-        <w:pStyle w:val="Ttulo3"/>
-      </w:pPr>
-      <w:r>
-        <w:t>Esboço da Interface</w:t>
-      </w:r>
-    </w:p>
-    <w:p>
-      <w:pPr>
-        <w:ind w:left="709"/>
-        <w:rPr>
-          <w:lang w:val="pt-BR"/>
-        </w:rPr>
-      </w:pPr>
-      <w:r>
-        <w:rPr>
-          <w:noProof/>
-          <w:snapToGrid/>
-          <w:lang w:val="pt-BR" w:eastAsia="pt-BR"/>
-        </w:rPr>
-        <w:drawing>
-          <wp:inline distT="0" distB="0" distL="0" distR="0" wp14:anchorId="64E452E2" wp14:editId="61CB3915">
-            <wp:extent cx="3527755" cy="2844176"/>
-            <wp:effectExtent l="0" t="0" r="0" b="0"/>
-            <wp:docPr id="2" name="Imagem 2"/>
             <wp:cNvGraphicFramePr>
               <a:graphicFrameLocks xmlns:a="http://schemas.openxmlformats.org/drawingml/2006/main" noChangeAspect="1"/>
             </wp:cNvGraphicFramePr>
@@ -1159,6 +718,449 @@
                   <pic:spPr>
                     <a:xfrm>
                       <a:off x="0" y="0"/>
+                      <a:ext cx="2797562" cy="1949652"/>
+                    </a:xfrm>
+                    <a:prstGeom prst="rect">
+                      <a:avLst/>
+                    </a:prstGeom>
+                  </pic:spPr>
+                </pic:pic>
+              </a:graphicData>
+            </a:graphic>
+          </wp:inline>
+        </w:drawing>
+      </w:r>
+    </w:p>
+    <w:p>
+      <w:pPr>
+        <w:pStyle w:val="Ttulo3"/>
+      </w:pPr>
+      <w:bookmarkStart w:id="18" w:name="_Interface_I01_–"/>
+      <w:bookmarkEnd w:id="18"/>
+      <w:r>
+        <w:t>Comandos</w:t>
+      </w:r>
+    </w:p>
+    <w:tbl>
+      <w:tblPr>
+        <w:tblStyle w:val="Tabelacomgrade"/>
+        <w:tblW w:w="0" w:type="auto"/>
+        <w:tblLook w:val="04A0" w:firstRow="1" w:lastRow="0" w:firstColumn="1" w:lastColumn="0" w:noHBand="0" w:noVBand="1"/>
+      </w:tblPr>
+      <w:tblGrid>
+        <w:gridCol w:w="4673"/>
+        <w:gridCol w:w="5289"/>
+      </w:tblGrid>
+      <w:tr>
+        <w:tc>
+          <w:tcPr>
+            <w:tcW w:w="4673" w:type="dxa"/>
+          </w:tcPr>
+          <w:p>
+            <w:pPr>
+              <w:pStyle w:val="Corpodetexto"/>
+              <w:ind w:left="0"/>
+              <w:jc w:val="center"/>
+              <w:rPr>
+                <w:rFonts w:ascii="Arial" w:hAnsi="Arial" w:cs="Arial"/>
+                <w:i/>
+                <w:lang w:val="pt-BR"/>
+              </w:rPr>
+            </w:pPr>
+            <w:r>
+              <w:rPr>
+                <w:rFonts w:ascii="Arial" w:hAnsi="Arial" w:cs="Arial"/>
+                <w:i/>
+                <w:lang w:val="pt-BR"/>
+              </w:rPr>
+              <w:t>Nome</w:t>
+            </w:r>
+          </w:p>
+        </w:tc>
+        <w:tc>
+          <w:tcPr>
+            <w:tcW w:w="5289" w:type="dxa"/>
+          </w:tcPr>
+          <w:p>
+            <w:pPr>
+              <w:pStyle w:val="Corpodetexto"/>
+              <w:ind w:left="0"/>
+              <w:jc w:val="center"/>
+              <w:rPr>
+                <w:rFonts w:ascii="Arial" w:hAnsi="Arial" w:cs="Arial"/>
+                <w:i/>
+                <w:lang w:val="pt-BR"/>
+              </w:rPr>
+            </w:pPr>
+            <w:r>
+              <w:rPr>
+                <w:rFonts w:ascii="Arial" w:hAnsi="Arial" w:cs="Arial"/>
+                <w:i/>
+                <w:lang w:val="pt-BR"/>
+              </w:rPr>
+              <w:t>Ação</w:t>
+            </w:r>
+          </w:p>
+        </w:tc>
+      </w:tr>
+      <w:tr>
+        <w:tc>
+          <w:tcPr>
+            <w:tcW w:w="4673" w:type="dxa"/>
+          </w:tcPr>
+          <w:p>
+            <w:pPr>
+              <w:pStyle w:val="Corpodetexto"/>
+              <w:ind w:left="0"/>
+              <w:rPr>
+                <w:rFonts w:ascii="Arial" w:hAnsi="Arial" w:cs="Arial"/>
+                <w:lang w:val="pt-BR"/>
+              </w:rPr>
+            </w:pPr>
+            <w:r>
+              <w:rPr>
+                <w:rFonts w:ascii="Arial" w:hAnsi="Arial" w:cs="Arial"/>
+                <w:lang w:val="pt-BR"/>
+              </w:rPr>
+              <w:t>Lançar uma Movimentação</w:t>
+            </w:r>
+          </w:p>
+        </w:tc>
+        <w:tc>
+          <w:tcPr>
+            <w:tcW w:w="5289" w:type="dxa"/>
+          </w:tcPr>
+          <w:p>
+            <w:pPr>
+              <w:pStyle w:val="Corpodetexto"/>
+              <w:ind w:left="0"/>
+              <w:rPr>
+                <w:rFonts w:ascii="Arial" w:hAnsi="Arial" w:cs="Arial"/>
+                <w:lang w:val="pt-BR"/>
+              </w:rPr>
+            </w:pPr>
+            <w:r>
+              <w:rPr>
+                <w:rFonts w:ascii="Arial" w:hAnsi="Arial" w:cs="Arial"/>
+                <w:lang w:val="pt-BR"/>
+              </w:rPr>
+              <w:t>Exibe a interface I02</w:t>
+            </w:r>
+          </w:p>
+        </w:tc>
+      </w:tr>
+      <w:tr>
+        <w:tc>
+          <w:tcPr>
+            <w:tcW w:w="4673" w:type="dxa"/>
+          </w:tcPr>
+          <w:p>
+            <w:pPr>
+              <w:pStyle w:val="Corpodetexto"/>
+              <w:ind w:left="0"/>
+              <w:rPr>
+                <w:rFonts w:ascii="Arial" w:hAnsi="Arial" w:cs="Arial"/>
+                <w:lang w:val="pt-BR"/>
+              </w:rPr>
+            </w:pPr>
+            <w:r>
+              <w:rPr>
+                <w:rFonts w:ascii="Arial" w:hAnsi="Arial" w:cs="Arial"/>
+                <w:lang w:val="pt-BR"/>
+              </w:rPr>
+              <w:t>Fazer a Configuração Inicial do Sistema</w:t>
+            </w:r>
+          </w:p>
+        </w:tc>
+        <w:tc>
+          <w:tcPr>
+            <w:tcW w:w="5289" w:type="dxa"/>
+          </w:tcPr>
+          <w:p>
+            <w:pPr>
+              <w:pStyle w:val="Corpodetexto"/>
+              <w:ind w:left="0"/>
+              <w:rPr>
+                <w:rFonts w:ascii="Arial" w:hAnsi="Arial" w:cs="Arial"/>
+                <w:lang w:val="pt-BR"/>
+              </w:rPr>
+            </w:pPr>
+            <w:r>
+              <w:rPr>
+                <w:rFonts w:ascii="Arial" w:hAnsi="Arial" w:cs="Arial"/>
+                <w:lang w:val="pt-BR"/>
+              </w:rPr>
+              <w:t>Aciona o UC0</w:t>
+            </w:r>
+            <w:r>
+              <w:rPr>
+                <w:rFonts w:ascii="Arial" w:hAnsi="Arial" w:cs="Arial"/>
+                <w:lang w:val="pt-BR"/>
+              </w:rPr>
+              <w:t>4</w:t>
+            </w:r>
+          </w:p>
+        </w:tc>
+      </w:tr>
+      <w:tr>
+        <w:tc>
+          <w:tcPr>
+            <w:tcW w:w="4673" w:type="dxa"/>
+          </w:tcPr>
+          <w:p>
+            <w:pPr>
+              <w:pStyle w:val="Corpodetexto"/>
+              <w:ind w:left="0"/>
+              <w:rPr>
+                <w:rFonts w:ascii="Arial" w:hAnsi="Arial" w:cs="Arial"/>
+                <w:lang w:val="pt-BR"/>
+              </w:rPr>
+            </w:pPr>
+            <w:r>
+              <w:rPr>
+                <w:rFonts w:ascii="Arial" w:hAnsi="Arial" w:cs="Arial"/>
+                <w:lang w:val="pt-BR"/>
+              </w:rPr>
+              <w:t>Manter Categorias de Receita e Despesa</w:t>
+            </w:r>
+          </w:p>
+        </w:tc>
+        <w:tc>
+          <w:tcPr>
+            <w:tcW w:w="5289" w:type="dxa"/>
+          </w:tcPr>
+          <w:p>
+            <w:pPr>
+              <w:pStyle w:val="Corpodetexto"/>
+              <w:ind w:left="0"/>
+              <w:rPr>
+                <w:rFonts w:ascii="Arial" w:hAnsi="Arial" w:cs="Arial"/>
+                <w:lang w:val="pt-BR"/>
+              </w:rPr>
+            </w:pPr>
+            <w:r>
+              <w:rPr>
+                <w:rFonts w:ascii="Arial" w:hAnsi="Arial" w:cs="Arial"/>
+                <w:lang w:val="pt-BR"/>
+              </w:rPr>
+              <w:t>Aciona o UC0</w:t>
+            </w:r>
+            <w:r>
+              <w:rPr>
+                <w:rFonts w:ascii="Arial" w:hAnsi="Arial" w:cs="Arial"/>
+                <w:lang w:val="pt-BR"/>
+              </w:rPr>
+              <w:t>5</w:t>
+            </w:r>
+          </w:p>
+        </w:tc>
+      </w:tr>
+      <w:tr>
+        <w:tc>
+          <w:tcPr>
+            <w:tcW w:w="4673" w:type="dxa"/>
+          </w:tcPr>
+          <w:p>
+            <w:pPr>
+              <w:pStyle w:val="Corpodetexto"/>
+              <w:ind w:left="0"/>
+              <w:rPr>
+                <w:rFonts w:ascii="Arial" w:hAnsi="Arial" w:cs="Arial"/>
+                <w:lang w:val="pt-BR"/>
+              </w:rPr>
+            </w:pPr>
+            <w:r>
+              <w:rPr>
+                <w:rFonts w:ascii="Arial" w:hAnsi="Arial" w:cs="Arial"/>
+                <w:lang w:val="pt-BR"/>
+              </w:rPr>
+              <w:t>Manter Formas de Pagamento</w:t>
+            </w:r>
+          </w:p>
+        </w:tc>
+        <w:tc>
+          <w:tcPr>
+            <w:tcW w:w="5289" w:type="dxa"/>
+          </w:tcPr>
+          <w:p>
+            <w:pPr>
+              <w:pStyle w:val="Corpodetexto"/>
+              <w:ind w:left="0"/>
+              <w:rPr>
+                <w:rFonts w:ascii="Arial" w:hAnsi="Arial" w:cs="Arial"/>
+                <w:lang w:val="pt-BR"/>
+              </w:rPr>
+            </w:pPr>
+            <w:r>
+              <w:rPr>
+                <w:rFonts w:ascii="Arial" w:hAnsi="Arial" w:cs="Arial"/>
+                <w:lang w:val="pt-BR"/>
+              </w:rPr>
+              <w:t>Aciona o UC09</w:t>
+            </w:r>
+          </w:p>
+        </w:tc>
+      </w:tr>
+      <w:tr>
+        <w:tc>
+          <w:tcPr>
+            <w:tcW w:w="4673" w:type="dxa"/>
+          </w:tcPr>
+          <w:p>
+            <w:pPr>
+              <w:pStyle w:val="Corpodetexto"/>
+              <w:ind w:left="0"/>
+              <w:rPr>
+                <w:rFonts w:ascii="Arial" w:hAnsi="Arial" w:cs="Arial"/>
+                <w:lang w:val="pt-BR"/>
+              </w:rPr>
+            </w:pPr>
+            <w:r>
+              <w:rPr>
+                <w:rFonts w:ascii="Arial" w:hAnsi="Arial" w:cs="Arial"/>
+                <w:lang w:val="pt-BR"/>
+              </w:rPr>
+              <w:t>Alterar Meus Dados</w:t>
+            </w:r>
+          </w:p>
+        </w:tc>
+        <w:tc>
+          <w:tcPr>
+            <w:tcW w:w="5289" w:type="dxa"/>
+          </w:tcPr>
+          <w:p>
+            <w:pPr>
+              <w:pStyle w:val="Corpodetexto"/>
+              <w:ind w:left="0"/>
+              <w:rPr>
+                <w:rFonts w:ascii="Arial" w:hAnsi="Arial" w:cs="Arial"/>
+                <w:lang w:val="pt-BR"/>
+              </w:rPr>
+            </w:pPr>
+            <w:r>
+              <w:rPr>
+                <w:rFonts w:ascii="Arial" w:hAnsi="Arial" w:cs="Arial"/>
+                <w:lang w:val="pt-BR"/>
+              </w:rPr>
+              <w:t>Aciona o UC11</w:t>
+            </w:r>
+          </w:p>
+        </w:tc>
+      </w:tr>
+      <w:tr>
+        <w:tc>
+          <w:tcPr>
+            <w:tcW w:w="4673" w:type="dxa"/>
+          </w:tcPr>
+          <w:p>
+            <w:pPr>
+              <w:pStyle w:val="Corpodetexto"/>
+              <w:ind w:left="0"/>
+              <w:rPr>
+                <w:rFonts w:ascii="Arial" w:hAnsi="Arial" w:cs="Arial"/>
+                <w:lang w:val="pt-BR"/>
+              </w:rPr>
+            </w:pPr>
+            <w:r>
+              <w:rPr>
+                <w:rFonts w:ascii="Arial" w:hAnsi="Arial" w:cs="Arial"/>
+                <w:lang w:val="pt-BR"/>
+              </w:rPr>
+              <w:t>Emitir Relatórios</w:t>
+            </w:r>
+          </w:p>
+        </w:tc>
+        <w:tc>
+          <w:tcPr>
+            <w:tcW w:w="5289" w:type="dxa"/>
+          </w:tcPr>
+          <w:p>
+            <w:pPr>
+              <w:pStyle w:val="Corpodetexto"/>
+              <w:ind w:left="0"/>
+              <w:rPr>
+                <w:rFonts w:ascii="Arial" w:hAnsi="Arial" w:cs="Arial"/>
+                <w:lang w:val="pt-BR"/>
+              </w:rPr>
+            </w:pPr>
+            <w:r>
+              <w:rPr>
+                <w:rFonts w:ascii="Arial" w:hAnsi="Arial" w:cs="Arial"/>
+                <w:lang w:val="pt-BR"/>
+              </w:rPr>
+              <w:t>Aciona o UC10</w:t>
+            </w:r>
+          </w:p>
+        </w:tc>
+      </w:tr>
+    </w:tbl>
+    <w:p>
+      <w:pPr>
+        <w:pStyle w:val="Corpodetexto"/>
+        <w:ind w:left="0"/>
+        <w:rPr>
+          <w:rFonts w:ascii="Arial" w:hAnsi="Arial" w:cs="Arial"/>
+          <w:lang w:val="pt-BR"/>
+        </w:rPr>
+      </w:pPr>
+    </w:p>
+    <w:p>
+      <w:pPr>
+        <w:pStyle w:val="Ttulo2"/>
+      </w:pPr>
+      <w:r>
+        <w:lastRenderedPageBreak/>
+        <w:t xml:space="preserve">Interface I02 – </w:t>
+      </w:r>
+      <w:r>
+        <w:t>Lançamento de Movimentação</w:t>
+      </w:r>
+    </w:p>
+    <w:p>
+      <w:pPr>
+        <w:pStyle w:val="Ttulo3"/>
+      </w:pPr>
+      <w:r>
+        <w:t>Esboço da Interface</w:t>
+      </w:r>
+    </w:p>
+    <w:p>
+      <w:pPr>
+        <w:ind w:left="709"/>
+        <w:rPr>
+          <w:lang w:val="pt-BR"/>
+        </w:rPr>
+      </w:pPr>
+      <w:r>
+        <w:rPr>
+          <w:noProof/>
+          <w:snapToGrid/>
+          <w:lang w:val="pt-BR" w:eastAsia="pt-BR"/>
+        </w:rPr>
+        <w:drawing>
+          <wp:inline distT="0" distB="0" distL="0" distR="0" wp14:anchorId="64E452E2" wp14:editId="61CB3915">
+            <wp:extent cx="3527755" cy="2844176"/>
+            <wp:effectExtent l="0" t="0" r="0" b="0"/>
+            <wp:docPr id="2" name="Imagem 2"/>
+            <wp:cNvGraphicFramePr>
+              <a:graphicFrameLocks xmlns:a="http://schemas.openxmlformats.org/drawingml/2006/main" noChangeAspect="1"/>
+            </wp:cNvGraphicFramePr>
+            <a:graphic xmlns:a="http://schemas.openxmlformats.org/drawingml/2006/main">
+              <a:graphicData uri="http://schemas.openxmlformats.org/drawingml/2006/picture">
+                <pic:pic xmlns:pic="http://schemas.openxmlformats.org/drawingml/2006/picture">
+                  <pic:nvPicPr>
+                    <pic:cNvPr id="1" name=""/>
+                    <pic:cNvPicPr/>
+                  </pic:nvPicPr>
+                  <pic:blipFill>
+                    <a:blip r:embed="rId10"/>
+                    <a:stretch>
+                      <a:fillRect/>
+                    </a:stretch>
+                  </pic:blipFill>
+                  <pic:spPr>
+                    <a:xfrm>
+                      <a:off x="0" y="0"/>
                       <a:ext cx="3542855" cy="2856350"/>
                     </a:xfrm>
                     <a:prstGeom prst="rect">
@@ -2124,8 +2126,8 @@
         <w:tblLook w:val="04A0" w:firstRow="1" w:lastRow="0" w:firstColumn="1" w:lastColumn="0" w:noHBand="0" w:noVBand="1"/>
       </w:tblPr>
       <w:tblGrid>
-        <w:gridCol w:w="2513"/>
-        <w:gridCol w:w="7449"/>
+        <w:gridCol w:w="2528"/>
+        <w:gridCol w:w="7503"/>
       </w:tblGrid>
       <w:tr>
         <w:tc>
@@ -2245,7 +2247,7 @@
           <w:szCs w:val="24"/>
         </w:rPr>
       </w:pPr>
-      <w:bookmarkStart w:id="18" w:name="_Toc350264739"/>
+      <w:bookmarkStart w:id="19" w:name="_Toc350264739"/>
       <w:r>
         <w:rPr>
           <w:rFonts w:cs="Arial"/>
@@ -2253,14 +2255,14 @@
         </w:rPr>
         <w:t>Regras de Negócio Específicas</w:t>
       </w:r>
-      <w:bookmarkEnd w:id="18"/>
+      <w:bookmarkEnd w:id="19"/>
     </w:p>
     <w:p>
       <w:pPr>
         <w:pStyle w:val="Ttulo2"/>
       </w:pPr>
-      <w:bookmarkStart w:id="19" w:name="_RN01_–_Geração"/>
-      <w:bookmarkEnd w:id="19"/>
+      <w:bookmarkStart w:id="20" w:name="_RN01_–_Geração"/>
+      <w:bookmarkEnd w:id="20"/>
       <w:r>
         <w:t xml:space="preserve">RN01 – </w:t>
       </w:r>
@@ -2302,17 +2304,17 @@
           <w:rFonts w:ascii="Arial" w:hAnsi="Arial" w:cs="Arial"/>
           <w:lang w:val="pt-BR"/>
         </w:rPr>
-        <w:t>No caso de Movimentação de Despesa paga em Cartão, o Usuário deve informar a quantidade de parcelas em que a despesa será paga. Nesse caso, o Sistema deverá criar um lançamento de despesa para cada parcela, sendo que cada lançamento deverá ter c</w:t>
-      </w:r>
-      <w:bookmarkStart w:id="20" w:name="_GoBack"/>
-      <w:bookmarkEnd w:id="20"/>
-      <w:r>
+        <w:t>No caso de Movimentação de Despesa paga em Cartão, o Usuário deve informar a quantidade de parcelas em que a despesa será paga. Nesse caso, o Sistema deverá criar um lançamento de despesa para cada parcela, sendo que cada lançamento deverá ter como vencimento a data de vencimento da fatura do cartão em cada um dos meses subsequentes.</w:t>
+      </w:r>
+    </w:p>
+    <w:p>
+      <w:pPr>
+        <w:pStyle w:val="Corpodetexto"/>
         <w:rPr>
           <w:rFonts w:ascii="Arial" w:hAnsi="Arial" w:cs="Arial"/>
           <w:lang w:val="pt-BR"/>
         </w:rPr>
-        <w:t>omo vencimento a data de vencimento da fatura do cartão em cada um dos meses subsequentes.</w:t>
-      </w:r>
+      </w:pPr>
     </w:p>
     <w:p>
       <w:pPr>
@@ -2323,18 +2325,9 @@
         </w:rPr>
       </w:pPr>
     </w:p>
-    <w:p>
-      <w:pPr>
-        <w:pStyle w:val="Corpodetexto"/>
-        <w:rPr>
-          <w:rFonts w:ascii="Arial" w:hAnsi="Arial" w:cs="Arial"/>
-          <w:lang w:val="pt-BR"/>
-        </w:rPr>
-      </w:pPr>
-    </w:p>
     <w:sectPr>
-      <w:headerReference w:type="default" r:id="rId10"/>
-      <w:footerReference w:type="default" r:id="rId11"/>
+      <w:headerReference w:type="default" r:id="rId11"/>
+      <w:footerReference w:type="default" r:id="rId12"/>
       <w:endnotePr>
         <w:numFmt w:val="decimal"/>
       </w:endnotePr>
@@ -2347,7 +2340,7 @@
 </file>
 
 <file path=word/endnotes.xml><?xml version="1.0" encoding="utf-8"?>
-<w:endnotes xmlns:wpc="http://schemas.microsoft.com/office/word/2010/wordprocessingCanvas" xmlns:mc="http://schemas.openxmlformats.org/markup-compatibility/2006" xmlns:o="urn:schemas-microsoft-com:office:office" xmlns:r="http://schemas.openxmlformats.org/officeDocument/2006/relationships" xmlns:m="http://schemas.openxmlformats.org/officeDocument/2006/math" xmlns:v="urn:schemas-microsoft-com:vml" xmlns:wp14="http://schemas.microsoft.com/office/word/2010/wordprocessingDrawing" xmlns:wp="http://schemas.openxmlformats.org/drawingml/2006/wordprocessingDrawing" xmlns:w10="urn:schemas-microsoft-com:office:word" xmlns:w="http://schemas.openxmlformats.org/wordprocessingml/2006/main" xmlns:w14="http://schemas.microsoft.com/office/word/2010/wordml" xmlns:w15="http://schemas.microsoft.com/office/word/2012/wordml" xmlns:wpg="http://schemas.microsoft.com/office/word/2010/wordprocessingGroup" xmlns:wpi="http://schemas.microsoft.com/office/word/2010/wordprocessingInk" xmlns:wne="http://schemas.microsoft.com/office/word/2006/wordml" xmlns:wps="http://schemas.microsoft.com/office/word/2010/wordprocessingShape" mc:Ignorable="w14 w15 wp14">
+<w:endnotes xmlns:wpc="http://schemas.microsoft.com/office/word/2010/wordprocessingCanvas" xmlns:mc="http://schemas.openxmlformats.org/markup-compatibility/2006" xmlns:o="urn:schemas-microsoft-com:office:office" xmlns:r="http://schemas.openxmlformats.org/officeDocument/2006/relationships" xmlns:m="http://schemas.openxmlformats.org/officeDocument/2006/math" xmlns:v="urn:schemas-microsoft-com:vml" xmlns:wp14="http://schemas.microsoft.com/office/word/2010/wordprocessingDrawing" xmlns:wp="http://schemas.openxmlformats.org/drawingml/2006/wordprocessingDrawing" xmlns:w10="urn:schemas-microsoft-com:office:word" xmlns:w="http://schemas.openxmlformats.org/wordprocessingml/2006/main" xmlns:w14="http://schemas.microsoft.com/office/word/2010/wordml" xmlns:wpg="http://schemas.microsoft.com/office/word/2010/wordprocessingGroup" xmlns:wpi="http://schemas.microsoft.com/office/word/2010/wordprocessingInk" xmlns:wne="http://schemas.microsoft.com/office/word/2006/wordml" xmlns:wps="http://schemas.microsoft.com/office/word/2010/wordprocessingShape" mc:Ignorable="w14 wp14">
   <w:endnote w:type="separator" w:id="-1">
     <w:p>
       <w:r>
@@ -2366,7 +2359,7 @@
 </file>
 
 <file path=word/footer1.xml><?xml version="1.0" encoding="utf-8"?>
-<w:ftr xmlns:wpc="http://schemas.microsoft.com/office/word/2010/wordprocessingCanvas" xmlns:mc="http://schemas.openxmlformats.org/markup-compatibility/2006" xmlns:o="urn:schemas-microsoft-com:office:office" xmlns:r="http://schemas.openxmlformats.org/officeDocument/2006/relationships" xmlns:m="http://schemas.openxmlformats.org/officeDocument/2006/math" xmlns:v="urn:schemas-microsoft-com:vml" xmlns:wp14="http://schemas.microsoft.com/office/word/2010/wordprocessingDrawing" xmlns:wp="http://schemas.openxmlformats.org/drawingml/2006/wordprocessingDrawing" xmlns:w10="urn:schemas-microsoft-com:office:word" xmlns:w="http://schemas.openxmlformats.org/wordprocessingml/2006/main" xmlns:w14="http://schemas.microsoft.com/office/word/2010/wordml" xmlns:w15="http://schemas.microsoft.com/office/word/2012/wordml" xmlns:wpg="http://schemas.microsoft.com/office/word/2010/wordprocessingGroup" xmlns:wpi="http://schemas.microsoft.com/office/word/2010/wordprocessingInk" xmlns:wne="http://schemas.microsoft.com/office/word/2006/wordml" xmlns:wps="http://schemas.microsoft.com/office/word/2010/wordprocessingShape" mc:Ignorable="w14 w15 wp14">
+<w:ftr xmlns:wpc="http://schemas.microsoft.com/office/word/2010/wordprocessingCanvas" xmlns:mc="http://schemas.openxmlformats.org/markup-compatibility/2006" xmlns:o="urn:schemas-microsoft-com:office:office" xmlns:r="http://schemas.openxmlformats.org/officeDocument/2006/relationships" xmlns:m="http://schemas.openxmlformats.org/officeDocument/2006/math" xmlns:v="urn:schemas-microsoft-com:vml" xmlns:wp14="http://schemas.microsoft.com/office/word/2010/wordprocessingDrawing" xmlns:wp="http://schemas.openxmlformats.org/drawingml/2006/wordprocessingDrawing" xmlns:w10="urn:schemas-microsoft-com:office:word" xmlns:w="http://schemas.openxmlformats.org/wordprocessingml/2006/main" xmlns:w14="http://schemas.microsoft.com/office/word/2010/wordml" xmlns:wpg="http://schemas.microsoft.com/office/word/2010/wordprocessingGroup" xmlns:wpi="http://schemas.microsoft.com/office/word/2010/wordprocessingInk" xmlns:wne="http://schemas.microsoft.com/office/word/2006/wordml" xmlns:wps="http://schemas.microsoft.com/office/word/2010/wordprocessingShape" mc:Ignorable="w14 wp14">
   <w:tbl>
     <w:tblPr>
       <w:tblW w:w="0" w:type="auto"/>
@@ -2529,7 +2522,7 @@
               <w:noProof/>
               <w:lang w:val="pt-BR"/>
             </w:rPr>
-            <w:t>4</w:t>
+            <w:t>1</w:t>
           </w:r>
           <w:r>
             <w:rPr>
@@ -2551,7 +2544,7 @@
 </file>
 
 <file path=word/footnotes.xml><?xml version="1.0" encoding="utf-8"?>
-<w:footnotes xmlns:wpc="http://schemas.microsoft.com/office/word/2010/wordprocessingCanvas" xmlns:mc="http://schemas.openxmlformats.org/markup-compatibility/2006" xmlns:o="urn:schemas-microsoft-com:office:office" xmlns:r="http://schemas.openxmlformats.org/officeDocument/2006/relationships" xmlns:m="http://schemas.openxmlformats.org/officeDocument/2006/math" xmlns:v="urn:schemas-microsoft-com:vml" xmlns:wp14="http://schemas.microsoft.com/office/word/2010/wordprocessingDrawing" xmlns:wp="http://schemas.openxmlformats.org/drawingml/2006/wordprocessingDrawing" xmlns:w10="urn:schemas-microsoft-com:office:word" xmlns:w="http://schemas.openxmlformats.org/wordprocessingml/2006/main" xmlns:w14="http://schemas.microsoft.com/office/word/2010/wordml" xmlns:w15="http://schemas.microsoft.com/office/word/2012/wordml" xmlns:wpg="http://schemas.microsoft.com/office/word/2010/wordprocessingGroup" xmlns:wpi="http://schemas.microsoft.com/office/word/2010/wordprocessingInk" xmlns:wne="http://schemas.microsoft.com/office/word/2006/wordml" xmlns:wps="http://schemas.microsoft.com/office/word/2010/wordprocessingShape" mc:Ignorable="w14 w15 wp14">
+<w:footnotes xmlns:wpc="http://schemas.microsoft.com/office/word/2010/wordprocessingCanvas" xmlns:mc="http://schemas.openxmlformats.org/markup-compatibility/2006" xmlns:o="urn:schemas-microsoft-com:office:office" xmlns:r="http://schemas.openxmlformats.org/officeDocument/2006/relationships" xmlns:m="http://schemas.openxmlformats.org/officeDocument/2006/math" xmlns:v="urn:schemas-microsoft-com:vml" xmlns:wp14="http://schemas.microsoft.com/office/word/2010/wordprocessingDrawing" xmlns:wp="http://schemas.openxmlformats.org/drawingml/2006/wordprocessingDrawing" xmlns:w10="urn:schemas-microsoft-com:office:word" xmlns:w="http://schemas.openxmlformats.org/wordprocessingml/2006/main" xmlns:w14="http://schemas.microsoft.com/office/word/2010/wordml" xmlns:wpg="http://schemas.microsoft.com/office/word/2010/wordprocessingGroup" xmlns:wpi="http://schemas.microsoft.com/office/word/2010/wordprocessingInk" xmlns:wne="http://schemas.microsoft.com/office/word/2006/wordml" xmlns:wps="http://schemas.microsoft.com/office/word/2010/wordprocessingShape" mc:Ignorable="w14 wp14">
   <w:footnote w:type="separator" w:id="-1">
     <w:p>
       <w:r>
@@ -2570,7 +2563,7 @@
 </file>
 
 <file path=word/header1.xml><?xml version="1.0" encoding="utf-8"?>
-<w:hdr xmlns:wpc="http://schemas.microsoft.com/office/word/2010/wordprocessingCanvas" xmlns:mc="http://schemas.openxmlformats.org/markup-compatibility/2006" xmlns:o="urn:schemas-microsoft-com:office:office" xmlns:r="http://schemas.openxmlformats.org/officeDocument/2006/relationships" xmlns:m="http://schemas.openxmlformats.org/officeDocument/2006/math" xmlns:v="urn:schemas-microsoft-com:vml" xmlns:wp14="http://schemas.microsoft.com/office/word/2010/wordprocessingDrawing" xmlns:wp="http://schemas.openxmlformats.org/drawingml/2006/wordprocessingDrawing" xmlns:w10="urn:schemas-microsoft-com:office:word" xmlns:w="http://schemas.openxmlformats.org/wordprocessingml/2006/main" xmlns:w14="http://schemas.microsoft.com/office/word/2010/wordml" xmlns:w15="http://schemas.microsoft.com/office/word/2012/wordml" xmlns:wpg="http://schemas.microsoft.com/office/word/2010/wordprocessingGroup" xmlns:wpi="http://schemas.microsoft.com/office/word/2010/wordprocessingInk" xmlns:wne="http://schemas.microsoft.com/office/word/2006/wordml" xmlns:wps="http://schemas.microsoft.com/office/word/2010/wordprocessingShape" mc:Ignorable="w14 w15 wp14">
+<w:hdr xmlns:wpc="http://schemas.microsoft.com/office/word/2010/wordprocessingCanvas" xmlns:mc="http://schemas.openxmlformats.org/markup-compatibility/2006" xmlns:o="urn:schemas-microsoft-com:office:office" xmlns:r="http://schemas.openxmlformats.org/officeDocument/2006/relationships" xmlns:m="http://schemas.openxmlformats.org/officeDocument/2006/math" xmlns:v="urn:schemas-microsoft-com:vml" xmlns:wp14="http://schemas.microsoft.com/office/word/2010/wordprocessingDrawing" xmlns:wp="http://schemas.openxmlformats.org/drawingml/2006/wordprocessingDrawing" xmlns:w10="urn:schemas-microsoft-com:office:word" xmlns:w="http://schemas.openxmlformats.org/wordprocessingml/2006/main" xmlns:w14="http://schemas.microsoft.com/office/word/2010/wordml" xmlns:wpg="http://schemas.microsoft.com/office/word/2010/wordprocessingGroup" xmlns:wpi="http://schemas.microsoft.com/office/word/2010/wordprocessingInk" xmlns:wne="http://schemas.microsoft.com/office/word/2006/wordml" xmlns:wps="http://schemas.microsoft.com/office/word/2010/wordprocessingShape" mc:Ignorable="w14 wp14">
   <w:tbl>
     <w:tblPr>
       <w:tblW w:w="0" w:type="auto"/>
@@ -2668,12 +2661,14 @@
           <w:r>
             <w:fldChar w:fldCharType="separate"/>
           </w:r>
+          <w:proofErr w:type="gramStart"/>
           <w:r>
             <w:rPr>
               <w:lang w:val="pt-BR"/>
             </w:rPr>
             <w:t>1</w:t>
           </w:r>
+          <w:proofErr w:type="gramEnd"/>
           <w:r>
             <w:rPr>
               <w:lang w:val="pt-BR"/>
@@ -2783,7 +2778,7 @@
 </file>
 
 <file path=word/numbering.xml><?xml version="1.0" encoding="utf-8"?>
-<w:numbering xmlns:wpc="http://schemas.microsoft.com/office/word/2010/wordprocessingCanvas" xmlns:mc="http://schemas.openxmlformats.org/markup-compatibility/2006" xmlns:o="urn:schemas-microsoft-com:office:office" xmlns:r="http://schemas.openxmlformats.org/officeDocument/2006/relationships" xmlns:m="http://schemas.openxmlformats.org/officeDocument/2006/math" xmlns:v="urn:schemas-microsoft-com:vml" xmlns:wp14="http://schemas.microsoft.com/office/word/2010/wordprocessingDrawing" xmlns:wp="http://schemas.openxmlformats.org/drawingml/2006/wordprocessingDrawing" xmlns:w10="urn:schemas-microsoft-com:office:word" xmlns:w="http://schemas.openxmlformats.org/wordprocessingml/2006/main" xmlns:w14="http://schemas.microsoft.com/office/word/2010/wordml" xmlns:w15="http://schemas.microsoft.com/office/word/2012/wordml" xmlns:wpg="http://schemas.microsoft.com/office/word/2010/wordprocessingGroup" xmlns:wpi="http://schemas.microsoft.com/office/word/2010/wordprocessingInk" xmlns:wne="http://schemas.microsoft.com/office/word/2006/wordml" xmlns:wps="http://schemas.microsoft.com/office/word/2010/wordprocessingShape" mc:Ignorable="w14 w15 wp14">
+<w:numbering xmlns:wpc="http://schemas.microsoft.com/office/word/2010/wordprocessingCanvas" xmlns:mc="http://schemas.openxmlformats.org/markup-compatibility/2006" xmlns:o="urn:schemas-microsoft-com:office:office" xmlns:r="http://schemas.openxmlformats.org/officeDocument/2006/relationships" xmlns:m="http://schemas.openxmlformats.org/officeDocument/2006/math" xmlns:v="urn:schemas-microsoft-com:vml" xmlns:wp14="http://schemas.microsoft.com/office/word/2010/wordprocessingDrawing" xmlns:wp="http://schemas.openxmlformats.org/drawingml/2006/wordprocessingDrawing" xmlns:w10="urn:schemas-microsoft-com:office:word" xmlns:w="http://schemas.openxmlformats.org/wordprocessingml/2006/main" xmlns:w14="http://schemas.microsoft.com/office/word/2010/wordml" xmlns:wpg="http://schemas.microsoft.com/office/word/2010/wordprocessingGroup" xmlns:wpi="http://schemas.microsoft.com/office/word/2010/wordprocessingInk" xmlns:wne="http://schemas.microsoft.com/office/word/2006/wordml" xmlns:wps="http://schemas.microsoft.com/office/word/2010/wordprocessingShape" mc:Ignorable="w14 wp14">
   <w:abstractNum w:abstractNumId="0">
     <w:nsid w:val="FFFFFFFB"/>
     <w:multiLevelType w:val="multilevel"/>
@@ -3188,12 +3183,21 @@
   <w:num w:numId="6">
     <w:abstractNumId w:val="0"/>
   </w:num>
+  <w:num w:numId="7">
+    <w:abstractNumId w:val="0"/>
+  </w:num>
+  <w:num w:numId="8">
+    <w:abstractNumId w:val="0"/>
+  </w:num>
+  <w:num w:numId="9">
+    <w:abstractNumId w:val="0"/>
+  </w:num>
   <w:numIdMacAtCleanup w:val="3"/>
 </w:numbering>
 </file>
 
 <file path=word/styles.xml><?xml version="1.0" encoding="utf-8"?>
-<w:styles xmlns:mc="http://schemas.openxmlformats.org/markup-compatibility/2006" xmlns:r="http://schemas.openxmlformats.org/officeDocument/2006/relationships" xmlns:w="http://schemas.openxmlformats.org/wordprocessingml/2006/main" xmlns:w14="http://schemas.microsoft.com/office/word/2010/wordml" xmlns:w15="http://schemas.microsoft.com/office/word/2012/wordml" mc:Ignorable="w14 w15">
+<w:styles xmlns:mc="http://schemas.openxmlformats.org/markup-compatibility/2006" xmlns:r="http://schemas.openxmlformats.org/officeDocument/2006/relationships" xmlns:w="http://schemas.openxmlformats.org/wordprocessingml/2006/main" xmlns:w14="http://schemas.microsoft.com/office/word/2010/wordml" mc:Ignorable="w14">
   <w:docDefaults>
     <w:rPrDefault>
       <w:rPr>
@@ -3203,371 +3207,143 @@
     </w:rPrDefault>
     <w:pPrDefault/>
   </w:docDefaults>
-  <w:latentStyles w:defLockedState="0" w:defUIPriority="0" w:defSemiHidden="0" w:defUnhideWhenUsed="0" w:defQFormat="0" w:count="371">
-    <w:lsdException w:name="Normal" w:qFormat="1"/>
-    <w:lsdException w:name="heading 1" w:qFormat="1"/>
-    <w:lsdException w:name="heading 2" w:qFormat="1"/>
-    <w:lsdException w:name="heading 3" w:qFormat="1"/>
-    <w:lsdException w:name="heading 4" w:qFormat="1"/>
-    <w:lsdException w:name="heading 5" w:qFormat="1"/>
-    <w:lsdException w:name="heading 6" w:qFormat="1"/>
-    <w:lsdException w:name="heading 7" w:semiHidden="1" w:unhideWhenUsed="1" w:qFormat="1"/>
-    <w:lsdException w:name="heading 8" w:semiHidden="1" w:unhideWhenUsed="1" w:qFormat="1"/>
-    <w:lsdException w:name="heading 9" w:semiHidden="1" w:unhideWhenUsed="1" w:qFormat="1"/>
-    <w:lsdException w:name="index 1" w:semiHidden="1" w:unhideWhenUsed="1"/>
-    <w:lsdException w:name="index 2" w:semiHidden="1" w:unhideWhenUsed="1"/>
-    <w:lsdException w:name="index 3" w:semiHidden="1" w:unhideWhenUsed="1"/>
-    <w:lsdException w:name="index 4" w:semiHidden="1" w:unhideWhenUsed="1"/>
-    <w:lsdException w:name="index 5" w:semiHidden="1" w:unhideWhenUsed="1"/>
-    <w:lsdException w:name="index 6" w:semiHidden="1" w:unhideWhenUsed="1"/>
-    <w:lsdException w:name="index 7" w:semiHidden="1" w:unhideWhenUsed="1"/>
-    <w:lsdException w:name="index 8" w:semiHidden="1" w:unhideWhenUsed="1"/>
-    <w:lsdException w:name="index 9" w:semiHidden="1" w:unhideWhenUsed="1"/>
-    <w:lsdException w:name="toc 1" w:semiHidden="1" w:uiPriority="39" w:unhideWhenUsed="1"/>
-    <w:lsdException w:name="toc 2" w:semiHidden="1" w:uiPriority="39" w:unhideWhenUsed="1"/>
-    <w:lsdException w:name="toc 3" w:semiHidden="1" w:uiPriority="39" w:unhideWhenUsed="1"/>
-    <w:lsdException w:name="toc 4" w:semiHidden="1" w:unhideWhenUsed="1"/>
-    <w:lsdException w:name="toc 5" w:semiHidden="1" w:unhideWhenUsed="1"/>
-    <w:lsdException w:name="toc 6" w:semiHidden="1" w:unhideWhenUsed="1"/>
-    <w:lsdException w:name="toc 7" w:semiHidden="1" w:unhideWhenUsed="1"/>
-    <w:lsdException w:name="toc 8" w:semiHidden="1" w:unhideWhenUsed="1"/>
-    <w:lsdException w:name="toc 9" w:semiHidden="1" w:unhideWhenUsed="1"/>
-    <w:lsdException w:name="Normal Indent" w:semiHidden="1" w:unhideWhenUsed="1"/>
-    <w:lsdException w:name="footnote text" w:semiHidden="1" w:unhideWhenUsed="1"/>
-    <w:lsdException w:name="annotation text" w:semiHidden="1" w:unhideWhenUsed="1"/>
-    <w:lsdException w:name="header" w:semiHidden="1" w:unhideWhenUsed="1"/>
-    <w:lsdException w:name="footer" w:semiHidden="1" w:unhideWhenUsed="1"/>
-    <w:lsdException w:name="index heading" w:semiHidden="1" w:unhideWhenUsed="1"/>
-    <w:lsdException w:name="caption" w:semiHidden="1" w:unhideWhenUsed="1" w:qFormat="1"/>
-    <w:lsdException w:name="table of figures" w:semiHidden="1" w:unhideWhenUsed="1"/>
-    <w:lsdException w:name="envelope address" w:semiHidden="1" w:unhideWhenUsed="1"/>
-    <w:lsdException w:name="envelope return" w:semiHidden="1" w:unhideWhenUsed="1"/>
-    <w:lsdException w:name="footnote reference" w:semiHidden="1" w:unhideWhenUsed="1"/>
-    <w:lsdException w:name="annotation reference" w:semiHidden="1" w:unhideWhenUsed="1"/>
-    <w:lsdException w:name="line number" w:semiHidden="1" w:unhideWhenUsed="1"/>
-    <w:lsdException w:name="page number" w:semiHidden="1" w:unhideWhenUsed="1"/>
-    <w:lsdException w:name="endnote reference" w:semiHidden="1" w:unhideWhenUsed="1"/>
-    <w:lsdException w:name="endnote text" w:semiHidden="1" w:unhideWhenUsed="1"/>
-    <w:lsdException w:name="table of authorities" w:semiHidden="1" w:unhideWhenUsed="1"/>
-    <w:lsdException w:name="macro" w:semiHidden="1" w:unhideWhenUsed="1"/>
-    <w:lsdException w:name="toa heading" w:semiHidden="1" w:unhideWhenUsed="1"/>
-    <w:lsdException w:name="List" w:semiHidden="1" w:unhideWhenUsed="1"/>
-    <w:lsdException w:name="List Bullet" w:semiHidden="1" w:unhideWhenUsed="1"/>
-    <w:lsdException w:name="List 2" w:semiHidden="1" w:unhideWhenUsed="1"/>
-    <w:lsdException w:name="List 3" w:semiHidden="1" w:unhideWhenUsed="1"/>
-    <w:lsdException w:name="List Bullet 2" w:semiHidden="1" w:unhideWhenUsed="1"/>
-    <w:lsdException w:name="List Bullet 3" w:semiHidden="1" w:unhideWhenUsed="1"/>
-    <w:lsdException w:name="List Bullet 4" w:semiHidden="1" w:unhideWhenUsed="1"/>
-    <w:lsdException w:name="List Bullet 5" w:semiHidden="1" w:unhideWhenUsed="1"/>
-    <w:lsdException w:name="List Number 2" w:semiHidden="1" w:unhideWhenUsed="1"/>
-    <w:lsdException w:name="List Number 3" w:semiHidden="1" w:unhideWhenUsed="1"/>
-    <w:lsdException w:name="List Number 4" w:semiHidden="1" w:unhideWhenUsed="1"/>
-    <w:lsdException w:name="List Number 5" w:semiHidden="1" w:unhideWhenUsed="1"/>
-    <w:lsdException w:name="Title" w:qFormat="1"/>
-    <w:lsdException w:name="Closing" w:semiHidden="1" w:unhideWhenUsed="1"/>
-    <w:lsdException w:name="Signature" w:semiHidden="1" w:unhideWhenUsed="1"/>
-    <w:lsdException w:name="Default Paragraph Font" w:semiHidden="1" w:unhideWhenUsed="1"/>
-    <w:lsdException w:name="Body Text" w:semiHidden="1" w:unhideWhenUsed="1"/>
-    <w:lsdException w:name="Body Text Indent" w:semiHidden="1" w:unhideWhenUsed="1"/>
-    <w:lsdException w:name="List Continue" w:semiHidden="1" w:unhideWhenUsed="1"/>
-    <w:lsdException w:name="List Continue 2" w:semiHidden="1" w:unhideWhenUsed="1"/>
-    <w:lsdException w:name="List Continue 3" w:semiHidden="1" w:unhideWhenUsed="1"/>
-    <w:lsdException w:name="List Continue 4" w:semiHidden="1" w:unhideWhenUsed="1"/>
-    <w:lsdException w:name="List Continue 5" w:semiHidden="1" w:unhideWhenUsed="1"/>
-    <w:lsdException w:name="Message Header" w:semiHidden="1" w:unhideWhenUsed="1"/>
-    <w:lsdException w:name="Subtitle" w:qFormat="1"/>
-    <w:lsdException w:name="Body Text First Indent 2" w:semiHidden="1" w:unhideWhenUsed="1"/>
-    <w:lsdException w:name="Note Heading" w:semiHidden="1" w:unhideWhenUsed="1"/>
-    <w:lsdException w:name="Body Text 2" w:semiHidden="1" w:unhideWhenUsed="1"/>
-    <w:lsdException w:name="Body Text 3" w:semiHidden="1" w:unhideWhenUsed="1"/>
-    <w:lsdException w:name="Body Text Indent 2" w:semiHidden="1" w:unhideWhenUsed="1"/>
-    <w:lsdException w:name="Body Text Indent 3" w:semiHidden="1" w:unhideWhenUsed="1"/>
-    <w:lsdException w:name="Block Text" w:semiHidden="1" w:unhideWhenUsed="1"/>
-    <w:lsdException w:name="Hyperlink" w:semiHidden="1" w:unhideWhenUsed="1"/>
-    <w:lsdException w:name="FollowedHyperlink" w:semiHidden="1" w:unhideWhenUsed="1"/>
-    <w:lsdException w:name="Strong" w:qFormat="1"/>
-    <w:lsdException w:name="Emphasis" w:qFormat="1"/>
-    <w:lsdException w:name="Document Map" w:semiHidden="1" w:unhideWhenUsed="1"/>
-    <w:lsdException w:name="Plain Text" w:semiHidden="1" w:unhideWhenUsed="1"/>
-    <w:lsdException w:name="E-mail Signature" w:semiHidden="1" w:unhideWhenUsed="1"/>
-    <w:lsdException w:name="HTML Top of Form" w:semiHidden="1" w:unhideWhenUsed="1"/>
-    <w:lsdException w:name="HTML Bottom of Form" w:semiHidden="1" w:unhideWhenUsed="1"/>
-    <w:lsdException w:name="Normal (Web)" w:semiHidden="1" w:unhideWhenUsed="1"/>
-    <w:lsdException w:name="HTML Acronym" w:semiHidden="1" w:unhideWhenUsed="1"/>
-    <w:lsdException w:name="HTML Address" w:semiHidden="1" w:unhideWhenUsed="1"/>
-    <w:lsdException w:name="HTML Cite" w:semiHidden="1" w:unhideWhenUsed="1"/>
-    <w:lsdException w:name="HTML Code" w:semiHidden="1" w:unhideWhenUsed="1"/>
-    <w:lsdException w:name="HTML Definition" w:semiHidden="1" w:unhideWhenUsed="1"/>
-    <w:lsdException w:name="HTML Keyboard" w:semiHidden="1" w:unhideWhenUsed="1"/>
-    <w:lsdException w:name="HTML Preformatted" w:semiHidden="1" w:unhideWhenUsed="1"/>
-    <w:lsdException w:name="HTML Sample" w:semiHidden="1" w:unhideWhenUsed="1"/>
-    <w:lsdException w:name="HTML Typewriter" w:semiHidden="1" w:unhideWhenUsed="1"/>
-    <w:lsdException w:name="HTML Variable" w:semiHidden="1" w:unhideWhenUsed="1"/>
-    <w:lsdException w:name="Normal Table" w:semiHidden="1" w:unhideWhenUsed="1"/>
-    <w:lsdException w:name="annotation subject" w:semiHidden="1" w:unhideWhenUsed="1"/>
-    <w:lsdException w:name="No List" w:semiHidden="1" w:unhideWhenUsed="1"/>
-    <w:lsdException w:name="Outline List 1" w:semiHidden="1" w:unhideWhenUsed="1"/>
-    <w:lsdException w:name="Outline List 2" w:semiHidden="1" w:unhideWhenUsed="1"/>
-    <w:lsdException w:name="Outline List 3" w:semiHidden="1" w:unhideWhenUsed="1"/>
-    <w:lsdException w:name="Table Simple 1" w:semiHidden="1" w:unhideWhenUsed="1"/>
-    <w:lsdException w:name="Table Simple 2" w:semiHidden="1" w:unhideWhenUsed="1"/>
-    <w:lsdException w:name="Table Simple 3" w:semiHidden="1" w:unhideWhenUsed="1"/>
-    <w:lsdException w:name="Table Classic 1" w:semiHidden="1" w:unhideWhenUsed="1"/>
-    <w:lsdException w:name="Table Classic 2" w:semiHidden="1" w:unhideWhenUsed="1"/>
-    <w:lsdException w:name="Table Classic 3" w:semiHidden="1" w:unhideWhenUsed="1"/>
-    <w:lsdException w:name="Table Classic 4" w:semiHidden="1" w:unhideWhenUsed="1"/>
-    <w:lsdException w:name="Table Colorful 1" w:semiHidden="1" w:unhideWhenUsed="1"/>
-    <w:lsdException w:name="Table Colorful 2" w:semiHidden="1" w:unhideWhenUsed="1"/>
-    <w:lsdException w:name="Table Colorful 3" w:semiHidden="1" w:unhideWhenUsed="1"/>
-    <w:lsdException w:name="Table Columns 1" w:semiHidden="1" w:unhideWhenUsed="1"/>
-    <w:lsdException w:name="Table Columns 2" w:semiHidden="1" w:unhideWhenUsed="1"/>
-    <w:lsdException w:name="Table Columns 3" w:semiHidden="1" w:unhideWhenUsed="1"/>
-    <w:lsdException w:name="Table Columns 4" w:semiHidden="1" w:unhideWhenUsed="1"/>
-    <w:lsdException w:name="Table Columns 5" w:semiHidden="1" w:unhideWhenUsed="1"/>
-    <w:lsdException w:name="Table Grid 1" w:semiHidden="1" w:unhideWhenUsed="1"/>
-    <w:lsdException w:name="Table Grid 2" w:semiHidden="1" w:unhideWhenUsed="1"/>
-    <w:lsdException w:name="Table Grid 3" w:semiHidden="1" w:unhideWhenUsed="1"/>
-    <w:lsdException w:name="Table Grid 4" w:semiHidden="1" w:unhideWhenUsed="1"/>
-    <w:lsdException w:name="Table Grid 5" w:semiHidden="1" w:unhideWhenUsed="1"/>
-    <w:lsdException w:name="Table Grid 6" w:semiHidden="1" w:unhideWhenUsed="1"/>
-    <w:lsdException w:name="Table Grid 7" w:semiHidden="1" w:unhideWhenUsed="1"/>
-    <w:lsdException w:name="Table Grid 8" w:semiHidden="1" w:unhideWhenUsed="1"/>
-    <w:lsdException w:name="Table List 1" w:semiHidden="1" w:unhideWhenUsed="1"/>
-    <w:lsdException w:name="Table List 2" w:semiHidden="1" w:unhideWhenUsed="1"/>
-    <w:lsdException w:name="Table List 3" w:semiHidden="1" w:unhideWhenUsed="1"/>
-    <w:lsdException w:name="Table List 4" w:semiHidden="1" w:unhideWhenUsed="1"/>
-    <w:lsdException w:name="Table List 5" w:semiHidden="1" w:unhideWhenUsed="1"/>
-    <w:lsdException w:name="Table List 6" w:semiHidden="1" w:unhideWhenUsed="1"/>
-    <w:lsdException w:name="Table List 7" w:semiHidden="1" w:unhideWhenUsed="1"/>
-    <w:lsdException w:name="Table List 8" w:semiHidden="1" w:unhideWhenUsed="1"/>
-    <w:lsdException w:name="Table 3D effects 1" w:semiHidden="1" w:unhideWhenUsed="1"/>
-    <w:lsdException w:name="Table 3D effects 2" w:semiHidden="1" w:unhideWhenUsed="1"/>
-    <w:lsdException w:name="Table 3D effects 3" w:semiHidden="1" w:unhideWhenUsed="1"/>
-    <w:lsdException w:name="Table Contemporary" w:semiHidden="1" w:unhideWhenUsed="1"/>
-    <w:lsdException w:name="Table Elegant" w:semiHidden="1" w:unhideWhenUsed="1"/>
-    <w:lsdException w:name="Table Professional" w:semiHidden="1" w:unhideWhenUsed="1"/>
-    <w:lsdException w:name="Table Subtle 1" w:semiHidden="1" w:unhideWhenUsed="1"/>
-    <w:lsdException w:name="Table Subtle 2" w:semiHidden="1" w:unhideWhenUsed="1"/>
-    <w:lsdException w:name="Table Web 1" w:semiHidden="1" w:unhideWhenUsed="1"/>
-    <w:lsdException w:name="Table Web 2" w:semiHidden="1" w:unhideWhenUsed="1"/>
-    <w:lsdException w:name="Table Web 3" w:semiHidden="1" w:unhideWhenUsed="1"/>
-    <w:lsdException w:name="Balloon Text" w:semiHidden="1" w:unhideWhenUsed="1"/>
-    <w:lsdException w:name="Table Theme" w:semiHidden="1" w:unhideWhenUsed="1"/>
-    <w:lsdException w:name="Placeholder Text" w:semiHidden="1" w:uiPriority="99"/>
-    <w:lsdException w:name="No Spacing" w:uiPriority="1" w:qFormat="1"/>
-    <w:lsdException w:name="Light Shading" w:uiPriority="60"/>
-    <w:lsdException w:name="Light List" w:uiPriority="61"/>
-    <w:lsdException w:name="Light Grid" w:uiPriority="62"/>
-    <w:lsdException w:name="Medium Shading 1" w:uiPriority="63"/>
-    <w:lsdException w:name="Medium Shading 2" w:uiPriority="64"/>
-    <w:lsdException w:name="Medium List 1" w:uiPriority="65"/>
-    <w:lsdException w:name="Medium List 2" w:uiPriority="66"/>
-    <w:lsdException w:name="Medium Grid 1" w:uiPriority="67"/>
-    <w:lsdException w:name="Medium Grid 2" w:uiPriority="68"/>
-    <w:lsdException w:name="Medium Grid 3" w:uiPriority="69"/>
-    <w:lsdException w:name="Dark List" w:uiPriority="70"/>
-    <w:lsdException w:name="Colorful Shading" w:uiPriority="71"/>
-    <w:lsdException w:name="Colorful List" w:uiPriority="72"/>
-    <w:lsdException w:name="Colorful Grid" w:uiPriority="73"/>
-    <w:lsdException w:name="Light Shading Accent 1" w:uiPriority="60"/>
-    <w:lsdException w:name="Light List Accent 1" w:uiPriority="61"/>
-    <w:lsdException w:name="Light Grid Accent 1" w:uiPriority="62"/>
-    <w:lsdException w:name="Medium Shading 1 Accent 1" w:uiPriority="63"/>
-    <w:lsdException w:name="Medium Shading 2 Accent 1" w:uiPriority="64"/>
-    <w:lsdException w:name="Medium List 1 Accent 1" w:uiPriority="65"/>
-    <w:lsdException w:name="Revision" w:semiHidden="1" w:uiPriority="99"/>
-    <w:lsdException w:name="List Paragraph" w:uiPriority="34" w:qFormat="1"/>
-    <w:lsdException w:name="Quote" w:uiPriority="29" w:qFormat="1"/>
-    <w:lsdException w:name="Intense Quote" w:uiPriority="30" w:qFormat="1"/>
-    <w:lsdException w:name="Medium List 2 Accent 1" w:uiPriority="66"/>
-    <w:lsdException w:name="Medium Grid 1 Accent 1" w:uiPriority="67"/>
-    <w:lsdException w:name="Medium Grid 2 Accent 1" w:uiPriority="68"/>
-    <w:lsdException w:name="Medium Grid 3 Accent 1" w:uiPriority="69"/>
-    <w:lsdException w:name="Dark List Accent 1" w:uiPriority="70"/>
-    <w:lsdException w:name="Colorful Shading Accent 1" w:uiPriority="71"/>
-    <w:lsdException w:name="Colorful List Accent 1" w:uiPriority="72"/>
-    <w:lsdException w:name="Colorful Grid Accent 1" w:uiPriority="73"/>
-    <w:lsdException w:name="Light Shading Accent 2" w:uiPriority="60"/>
-    <w:lsdException w:name="Light List Accent 2" w:uiPriority="61"/>
-    <w:lsdException w:name="Light Grid Accent 2" w:uiPriority="62"/>
-    <w:lsdException w:name="Medium Shading 1 Accent 2" w:uiPriority="63"/>
-    <w:lsdException w:name="Medium Shading 2 Accent 2" w:uiPriority="64"/>
-    <w:lsdException w:name="Medium List 1 Accent 2" w:uiPriority="65"/>
-    <w:lsdException w:name="Medium List 2 Accent 2" w:uiPriority="66"/>
-    <w:lsdException w:name="Medium Grid 1 Accent 2" w:uiPriority="67"/>
-    <w:lsdException w:name="Medium Grid 2 Accent 2" w:uiPriority="68"/>
-    <w:lsdException w:name="Medium Grid 3 Accent 2" w:uiPriority="69"/>
-    <w:lsdException w:name="Dark List Accent 2" w:uiPriority="70"/>
-    <w:lsdException w:name="Colorful Shading Accent 2" w:uiPriority="71"/>
-    <w:lsdException w:name="Colorful List Accent 2" w:uiPriority="72"/>
-    <w:lsdException w:name="Colorful Grid Accent 2" w:uiPriority="73"/>
-    <w:lsdException w:name="Light Shading Accent 3" w:uiPriority="60"/>
-    <w:lsdException w:name="Light List Accent 3" w:uiPriority="61"/>
-    <w:lsdException w:name="Light Grid Accent 3" w:uiPriority="62"/>
-    <w:lsdException w:name="Medium Shading 1 Accent 3" w:uiPriority="63"/>
-    <w:lsdException w:name="Medium Shading 2 Accent 3" w:uiPriority="64"/>
-    <w:lsdException w:name="Medium List 1 Accent 3" w:uiPriority="65"/>
-    <w:lsdException w:name="Medium List 2 Accent 3" w:uiPriority="66"/>
-    <w:lsdException w:name="Medium Grid 1 Accent 3" w:uiPriority="67"/>
-    <w:lsdException w:name="Medium Grid 2 Accent 3" w:uiPriority="68"/>
-    <w:lsdException w:name="Medium Grid 3 Accent 3" w:uiPriority="69"/>
-    <w:lsdException w:name="Dark List Accent 3" w:uiPriority="70"/>
-    <w:lsdException w:name="Colorful Shading Accent 3" w:uiPriority="71"/>
-    <w:lsdException w:name="Colorful List Accent 3" w:uiPriority="72"/>
-    <w:lsdException w:name="Colorful Grid Accent 3" w:uiPriority="73"/>
-    <w:lsdException w:name="Light Shading Accent 4" w:uiPriority="60"/>
-    <w:lsdException w:name="Light List Accent 4" w:uiPriority="61"/>
-    <w:lsdException w:name="Light Grid Accent 4" w:uiPriority="62"/>
-    <w:lsdException w:name="Medium Shading 1 Accent 4" w:uiPriority="63"/>
-    <w:lsdException w:name="Medium Shading 2 Accent 4" w:uiPriority="64"/>
-    <w:lsdException w:name="Medium List 1 Accent 4" w:uiPriority="65"/>
-    <w:lsdException w:name="Medium List 2 Accent 4" w:uiPriority="66"/>
-    <w:lsdException w:name="Medium Grid 1 Accent 4" w:uiPriority="67"/>
-    <w:lsdException w:name="Medium Grid 2 Accent 4" w:uiPriority="68"/>
-    <w:lsdException w:name="Medium Grid 3 Accent 4" w:uiPriority="69"/>
-    <w:lsdException w:name="Dark List Accent 4" w:uiPriority="70"/>
-    <w:lsdException w:name="Colorful Shading Accent 4" w:uiPriority="71"/>
-    <w:lsdException w:name="Colorful List Accent 4" w:uiPriority="72"/>
-    <w:lsdException w:name="Colorful Grid Accent 4" w:uiPriority="73"/>
-    <w:lsdException w:name="Light Shading Accent 5" w:uiPriority="60"/>
-    <w:lsdException w:name="Light List Accent 5" w:uiPriority="61"/>
-    <w:lsdException w:name="Light Grid Accent 5" w:uiPriority="62"/>
-    <w:lsdException w:name="Medium Shading 1 Accent 5" w:uiPriority="63"/>
-    <w:lsdException w:name="Medium Shading 2 Accent 5" w:uiPriority="64"/>
-    <w:lsdException w:name="Medium List 1 Accent 5" w:uiPriority="65"/>
-    <w:lsdException w:name="Medium List 2 Accent 5" w:uiPriority="66"/>
-    <w:lsdException w:name="Medium Grid 1 Accent 5" w:uiPriority="67"/>
-    <w:lsdException w:name="Medium Grid 2 Accent 5" w:uiPriority="68"/>
-    <w:lsdException w:name="Medium Grid 3 Accent 5" w:uiPriority="69"/>
-    <w:lsdException w:name="Dark List Accent 5" w:uiPriority="70"/>
-    <w:lsdException w:name="Colorful Shading Accent 5" w:uiPriority="71"/>
-    <w:lsdException w:name="Colorful List Accent 5" w:uiPriority="72"/>
-    <w:lsdException w:name="Colorful Grid Accent 5" w:uiPriority="73"/>
-    <w:lsdException w:name="Light Shading Accent 6" w:uiPriority="60"/>
-    <w:lsdException w:name="Light List Accent 6" w:uiPriority="61"/>
-    <w:lsdException w:name="Light Grid Accent 6" w:uiPriority="62"/>
-    <w:lsdException w:name="Medium Shading 1 Accent 6" w:uiPriority="63"/>
-    <w:lsdException w:name="Medium Shading 2 Accent 6" w:uiPriority="64"/>
-    <w:lsdException w:name="Medium List 1 Accent 6" w:uiPriority="65"/>
-    <w:lsdException w:name="Medium List 2 Accent 6" w:uiPriority="66"/>
-    <w:lsdException w:name="Medium Grid 1 Accent 6" w:uiPriority="67"/>
-    <w:lsdException w:name="Medium Grid 2 Accent 6" w:uiPriority="68"/>
-    <w:lsdException w:name="Medium Grid 3 Accent 6" w:uiPriority="69"/>
-    <w:lsdException w:name="Dark List Accent 6" w:uiPriority="70"/>
-    <w:lsdException w:name="Colorful Shading Accent 6" w:uiPriority="71"/>
-    <w:lsdException w:name="Colorful List Accent 6" w:uiPriority="72"/>
-    <w:lsdException w:name="Colorful Grid Accent 6" w:uiPriority="73"/>
-    <w:lsdException w:name="Subtle Emphasis" w:uiPriority="19" w:qFormat="1"/>
-    <w:lsdException w:name="Intense Emphasis" w:uiPriority="21" w:qFormat="1"/>
-    <w:lsdException w:name="Subtle Reference" w:uiPriority="31" w:qFormat="1"/>
-    <w:lsdException w:name="Intense Reference" w:uiPriority="32" w:qFormat="1"/>
-    <w:lsdException w:name="Book Title" w:uiPriority="33" w:qFormat="1"/>
-    <w:lsdException w:name="Bibliography" w:semiHidden="1" w:uiPriority="37" w:unhideWhenUsed="1"/>
-    <w:lsdException w:name="TOC Heading" w:semiHidden="1" w:uiPriority="39" w:unhideWhenUsed="1" w:qFormat="1"/>
-    <w:lsdException w:name="Plain Table 1" w:uiPriority="41"/>
-    <w:lsdException w:name="Plain Table 2" w:uiPriority="42"/>
-    <w:lsdException w:name="Plain Table 3" w:uiPriority="43"/>
-    <w:lsdException w:name="Plain Table 4" w:uiPriority="44"/>
-    <w:lsdException w:name="Plain Table 5" w:uiPriority="45"/>
-    <w:lsdException w:name="Grid Table Light" w:uiPriority="40"/>
-    <w:lsdException w:name="Grid Table 1 Light" w:uiPriority="46"/>
-    <w:lsdException w:name="Grid Table 2" w:uiPriority="47"/>
-    <w:lsdException w:name="Grid Table 3" w:uiPriority="48"/>
-    <w:lsdException w:name="Grid Table 4" w:uiPriority="49"/>
-    <w:lsdException w:name="Grid Table 5 Dark" w:uiPriority="50"/>
-    <w:lsdException w:name="Grid Table 6 Colorful" w:uiPriority="51"/>
-    <w:lsdException w:name="Grid Table 7 Colorful" w:uiPriority="52"/>
-    <w:lsdException w:name="Grid Table 1 Light Accent 1" w:uiPriority="46"/>
-    <w:lsdException w:name="Grid Table 2 Accent 1" w:uiPriority="47"/>
-    <w:lsdException w:name="Grid Table 3 Accent 1" w:uiPriority="48"/>
-    <w:lsdException w:name="Grid Table 4 Accent 1" w:uiPriority="49"/>
-    <w:lsdException w:name="Grid Table 5 Dark Accent 1" w:uiPriority="50"/>
-    <w:lsdException w:name="Grid Table 6 Colorful Accent 1" w:uiPriority="51"/>
-    <w:lsdException w:name="Grid Table 7 Colorful Accent 1" w:uiPriority="52"/>
-    <w:lsdException w:name="Grid Table 1 Light Accent 2" w:uiPriority="46"/>
-    <w:lsdException w:name="Grid Table 2 Accent 2" w:uiPriority="47"/>
-    <w:lsdException w:name="Grid Table 3 Accent 2" w:uiPriority="48"/>
-    <w:lsdException w:name="Grid Table 4 Accent 2" w:uiPriority="49"/>
-    <w:lsdException w:name="Grid Table 5 Dark Accent 2" w:uiPriority="50"/>
-    <w:lsdException w:name="Grid Table 6 Colorful Accent 2" w:uiPriority="51"/>
-    <w:lsdException w:name="Grid Table 7 Colorful Accent 2" w:uiPriority="52"/>
-    <w:lsdException w:name="Grid Table 1 Light Accent 3" w:uiPriority="46"/>
-    <w:lsdException w:name="Grid Table 2 Accent 3" w:uiPriority="47"/>
-    <w:lsdException w:name="Grid Table 3 Accent 3" w:uiPriority="48"/>
-    <w:lsdException w:name="Grid Table 4 Accent 3" w:uiPriority="49"/>
-    <w:lsdException w:name="Grid Table 5 Dark Accent 3" w:uiPriority="50"/>
-    <w:lsdException w:name="Grid Table 6 Colorful Accent 3" w:uiPriority="51"/>
-    <w:lsdException w:name="Grid Table 7 Colorful Accent 3" w:uiPriority="52"/>
-    <w:lsdException w:name="Grid Table 1 Light Accent 4" w:uiPriority="46"/>
-    <w:lsdException w:name="Grid Table 2 Accent 4" w:uiPriority="47"/>
-    <w:lsdException w:name="Grid Table 3 Accent 4" w:uiPriority="48"/>
-    <w:lsdException w:name="Grid Table 4 Accent 4" w:uiPriority="49"/>
-    <w:lsdException w:name="Grid Table 5 Dark Accent 4" w:uiPriority="50"/>
-    <w:lsdException w:name="Grid Table 6 Colorful Accent 4" w:uiPriority="51"/>
-    <w:lsdException w:name="Grid Table 7 Colorful Accent 4" w:uiPriority="52"/>
-    <w:lsdException w:name="Grid Table 1 Light Accent 5" w:uiPriority="46"/>
-    <w:lsdException w:name="Grid Table 2 Accent 5" w:uiPriority="47"/>
-    <w:lsdException w:name="Grid Table 3 Accent 5" w:uiPriority="48"/>
-    <w:lsdException w:name="Grid Table 4 Accent 5" w:uiPriority="49"/>
-    <w:lsdException w:name="Grid Table 5 Dark Accent 5" w:uiPriority="50"/>
-    <w:lsdException w:name="Grid Table 6 Colorful Accent 5" w:uiPriority="51"/>
-    <w:lsdException w:name="Grid Table 7 Colorful Accent 5" w:uiPriority="52"/>
-    <w:lsdException w:name="Grid Table 1 Light Accent 6" w:uiPriority="46"/>
-    <w:lsdException w:name="Grid Table 2 Accent 6" w:uiPriority="47"/>
-    <w:lsdException w:name="Grid Table 3 Accent 6" w:uiPriority="48"/>
-    <w:lsdException w:name="Grid Table 4 Accent 6" w:uiPriority="49"/>
-    <w:lsdException w:name="Grid Table 5 Dark Accent 6" w:uiPriority="50"/>
-    <w:lsdException w:name="Grid Table 6 Colorful Accent 6" w:uiPriority="51"/>
-    <w:lsdException w:name="Grid Table 7 Colorful Accent 6" w:uiPriority="52"/>
-    <w:lsdException w:name="List Table 1 Light" w:uiPriority="46"/>
-    <w:lsdException w:name="List Table 2" w:uiPriority="47"/>
-    <w:lsdException w:name="List Table 3" w:uiPriority="48"/>
-    <w:lsdException w:name="List Table 4" w:uiPriority="49"/>
-    <w:lsdException w:name="List Table 5 Dark" w:uiPriority="50"/>
-    <w:lsdException w:name="List Table 6 Colorful" w:uiPriority="51"/>
-    <w:lsdException w:name="List Table 7 Colorful" w:uiPriority="52"/>
-    <w:lsdException w:name="List Table 1 Light Accent 1" w:uiPriority="46"/>
-    <w:lsdException w:name="List Table 2 Accent 1" w:uiPriority="47"/>
-    <w:lsdException w:name="List Table 3 Accent 1" w:uiPriority="48"/>
-    <w:lsdException w:name="List Table 4 Accent 1" w:uiPriority="49"/>
-    <w:lsdException w:name="List Table 5 Dark Accent 1" w:uiPriority="50"/>
-    <w:lsdException w:name="List Table 6 Colorful Accent 1" w:uiPriority="51"/>
-    <w:lsdException w:name="List Table 7 Colorful Accent 1" w:uiPriority="52"/>
-    <w:lsdException w:name="List Table 1 Light Accent 2" w:uiPriority="46"/>
-    <w:lsdException w:name="List Table 2 Accent 2" w:uiPriority="47"/>
-    <w:lsdException w:name="List Table 3 Accent 2" w:uiPriority="48"/>
-    <w:lsdException w:name="List Table 4 Accent 2" w:uiPriority="49"/>
-    <w:lsdException w:name="List Table 5 Dark Accent 2" w:uiPriority="50"/>
-    <w:lsdException w:name="List Table 6 Colorful Accent 2" w:uiPriority="51"/>
-    <w:lsdException w:name="List Table 7 Colorful Accent 2" w:uiPriority="52"/>
-    <w:lsdException w:name="List Table 1 Light Accent 3" w:uiPriority="46"/>
-    <w:lsdException w:name="List Table 2 Accent 3" w:uiPriority="47"/>
-    <w:lsdException w:name="List Table 3 Accent 3" w:uiPriority="48"/>
-    <w:lsdException w:name="List Table 4 Accent 3" w:uiPriority="49"/>
-    <w:lsdException w:name="List Table 5 Dark Accent 3" w:uiPriority="50"/>
-    <w:lsdException w:name="List Table 6 Colorful Accent 3" w:uiPriority="51"/>
-    <w:lsdException w:name="List Table 7 Colorful Accent 3" w:uiPriority="52"/>
-    <w:lsdException w:name="List Table 1 Light Accent 4" w:uiPriority="46"/>
-    <w:lsdException w:name="List Table 2 Accent 4" w:uiPriority="47"/>
-    <w:lsdException w:name="List Table 3 Accent 4" w:uiPriority="48"/>
-    <w:lsdException w:name="List Table 4 Accent 4" w:uiPriority="49"/>
-    <w:lsdException w:name="List Table 5 Dark Accent 4" w:uiPriority="50"/>
-    <w:lsdException w:name="List Table 6 Colorful Accent 4" w:uiPriority="51"/>
-    <w:lsdException w:name="List Table 7 Colorful Accent 4" w:uiPriority="52"/>
-    <w:lsdException w:name="List Table 1 Light Accent 5" w:uiPriority="46"/>
-    <w:lsdException w:name="List Table 2 Accent 5" w:uiPriority="47"/>
-    <w:lsdException w:name="List Table 3 Accent 5" w:uiPriority="48"/>
-    <w:lsdException w:name="List Table 4 Accent 5" w:uiPriority="49"/>
-    <w:lsdException w:name="List Table 5 Dark Accent 5" w:uiPriority="50"/>
-    <w:lsdException w:name="List Table 6 Colorful Accent 5" w:uiPriority="51"/>
-    <w:lsdException w:name="List Table 7 Colorful Accent 5" w:uiPriority="52"/>
-    <w:lsdException w:name="List Table 1 Light Accent 6" w:uiPriority="46"/>
-    <w:lsdException w:name="List Table 2 Accent 6" w:uiPriority="47"/>
-    <w:lsdException w:name="List Table 3 Accent 6" w:uiPriority="48"/>
-    <w:lsdException w:name="List Table 4 Accent 6" w:uiPriority="49"/>
-    <w:lsdException w:name="List Table 5 Dark Accent 6" w:uiPriority="50"/>
-    <w:lsdException w:name="List Table 6 Colorful Accent 6" w:uiPriority="51"/>
-    <w:lsdException w:name="List Table 7 Colorful Accent 6" w:uiPriority="52"/>
+  <w:latentStyles w:defLockedState="0" w:defUIPriority="0" w:defSemiHidden="1" w:defUnhideWhenUsed="1" w:defQFormat="0" w:count="267">
+    <w:lsdException w:name="Normal" w:semiHidden="0" w:unhideWhenUsed="0" w:qFormat="1"/>
+    <w:lsdException w:name="heading 1" w:semiHidden="0" w:unhideWhenUsed="0" w:qFormat="1"/>
+    <w:lsdException w:name="heading 2" w:semiHidden="0" w:unhideWhenUsed="0" w:qFormat="1"/>
+    <w:lsdException w:name="heading 3" w:semiHidden="0" w:unhideWhenUsed="0" w:qFormat="1"/>
+    <w:lsdException w:name="heading 4" w:semiHidden="0" w:unhideWhenUsed="0" w:qFormat="1"/>
+    <w:lsdException w:name="heading 5" w:semiHidden="0" w:unhideWhenUsed="0" w:qFormat="1"/>
+    <w:lsdException w:name="heading 6" w:semiHidden="0" w:unhideWhenUsed="0" w:qFormat="1"/>
+    <w:lsdException w:name="heading 7" w:qFormat="1"/>
+    <w:lsdException w:name="heading 8" w:qFormat="1"/>
+    <w:lsdException w:name="heading 9" w:qFormat="1"/>
+    <w:lsdException w:name="toc 1" w:uiPriority="39"/>
+    <w:lsdException w:name="toc 2" w:uiPriority="39"/>
+    <w:lsdException w:name="toc 3" w:uiPriority="39"/>
+    <w:lsdException w:name="caption" w:qFormat="1"/>
+    <w:lsdException w:name="List Number" w:semiHidden="0" w:unhideWhenUsed="0"/>
+    <w:lsdException w:name="List 4" w:semiHidden="0" w:unhideWhenUsed="0"/>
+    <w:lsdException w:name="List 5" w:semiHidden="0" w:unhideWhenUsed="0"/>
+    <w:lsdException w:name="Title" w:semiHidden="0" w:unhideWhenUsed="0" w:qFormat="1"/>
+    <w:lsdException w:name="Subtitle" w:semiHidden="0" w:unhideWhenUsed="0" w:qFormat="1"/>
+    <w:lsdException w:name="Salutation" w:semiHidden="0" w:unhideWhenUsed="0"/>
+    <w:lsdException w:name="Date" w:semiHidden="0" w:unhideWhenUsed="0"/>
+    <w:lsdException w:name="Body Text First Indent" w:semiHidden="0" w:unhideWhenUsed="0"/>
+    <w:lsdException w:name="Strong" w:semiHidden="0" w:unhideWhenUsed="0" w:qFormat="1"/>
+    <w:lsdException w:name="Emphasis" w:semiHidden="0" w:unhideWhenUsed="0" w:qFormat="1"/>
+    <w:lsdException w:name="Table Grid" w:semiHidden="0" w:unhideWhenUsed="0"/>
+    <w:lsdException w:name="Placeholder Text" w:uiPriority="99" w:unhideWhenUsed="0"/>
+    <w:lsdException w:name="No Spacing" w:semiHidden="0" w:uiPriority="1" w:unhideWhenUsed="0" w:qFormat="1"/>
+    <w:lsdException w:name="Light Shading" w:semiHidden="0" w:uiPriority="60" w:unhideWhenUsed="0"/>
+    <w:lsdException w:name="Light List" w:semiHidden="0" w:uiPriority="61" w:unhideWhenUsed="0"/>
+    <w:lsdException w:name="Light Grid" w:semiHidden="0" w:uiPriority="62" w:unhideWhenUsed="0"/>
+    <w:lsdException w:name="Medium Shading 1" w:semiHidden="0" w:uiPriority="63" w:unhideWhenUsed="0"/>
+    <w:lsdException w:name="Medium Shading 2" w:semiHidden="0" w:uiPriority="64" w:unhideWhenUsed="0"/>
+    <w:lsdException w:name="Medium List 1" w:semiHidden="0" w:uiPriority="65" w:unhideWhenUsed="0"/>
+    <w:lsdException w:name="Medium List 2" w:semiHidden="0" w:uiPriority="66" w:unhideWhenUsed="0"/>
+    <w:lsdException w:name="Medium Grid 1" w:semiHidden="0" w:uiPriority="67" w:unhideWhenUsed="0"/>
+    <w:lsdException w:name="Medium Grid 2" w:semiHidden="0" w:uiPriority="68" w:unhideWhenUsed="0"/>
+    <w:lsdException w:name="Medium Grid 3" w:semiHidden="0" w:uiPriority="69" w:unhideWhenUsed="0"/>
+    <w:lsdException w:name="Dark List" w:semiHidden="0" w:uiPriority="70" w:unhideWhenUsed="0"/>
+    <w:lsdException w:name="Colorful Shading" w:semiHidden="0" w:uiPriority="71" w:unhideWhenUsed="0"/>
+    <w:lsdException w:name="Colorful List" w:semiHidden="0" w:uiPriority="72" w:unhideWhenUsed="0"/>
+    <w:lsdException w:name="Colorful Grid" w:semiHidden="0" w:uiPriority="73" w:unhideWhenUsed="0"/>
+    <w:lsdException w:name="Light Shading Accent 1" w:semiHidden="0" w:uiPriority="60" w:unhideWhenUsed="0"/>
+    <w:lsdException w:name="Light List Accent 1" w:semiHidden="0" w:uiPriority="61" w:unhideWhenUsed="0"/>
+    <w:lsdException w:name="Light Grid Accent 1" w:semiHidden="0" w:uiPriority="62" w:unhideWhenUsed="0"/>
+    <w:lsdException w:name="Medium Shading 1 Accent 1" w:semiHidden="0" w:uiPriority="63" w:unhideWhenUsed="0"/>
+    <w:lsdException w:name="Medium Shading 2 Accent 1" w:semiHidden="0" w:uiPriority="64" w:unhideWhenUsed="0"/>
+    <w:lsdException w:name="Medium List 1 Accent 1" w:semiHidden="0" w:uiPriority="65" w:unhideWhenUsed="0"/>
+    <w:lsdException w:name="Revision" w:uiPriority="99" w:unhideWhenUsed="0"/>
+    <w:lsdException w:name="List Paragraph" w:semiHidden="0" w:uiPriority="34" w:unhideWhenUsed="0" w:qFormat="1"/>
+    <w:lsdException w:name="Quote" w:semiHidden="0" w:uiPriority="29" w:unhideWhenUsed="0" w:qFormat="1"/>
+    <w:lsdException w:name="Intense Quote" w:semiHidden="0" w:uiPriority="30" w:unhideWhenUsed="0" w:qFormat="1"/>
+    <w:lsdException w:name="Medium List 2 Accent 1" w:semiHidden="0" w:uiPriority="66" w:unhideWhenUsed="0"/>
+    <w:lsdException w:name="Medium Grid 1 Accent 1" w:semiHidden="0" w:uiPriority="67" w:unhideWhenUsed="0"/>
+    <w:lsdException w:name="Medium Grid 2 Accent 1" w:semiHidden="0" w:uiPriority="68" w:unhideWhenUsed="0"/>
+    <w:lsdException w:name="Medium Grid 3 Accent 1" w:semiHidden="0" w:uiPriority="69" w:unhideWhenUsed="0"/>
+    <w:lsdException w:name="Dark List Accent 1" w:semiHidden="0" w:uiPriority="70" w:unhideWhenUsed="0"/>
+    <w:lsdException w:name="Colorful Shading Accent 1" w:semiHidden="0" w:uiPriority="71" w:unhideWhenUsed="0"/>
+    <w:lsdException w:name="Colorful List Accent 1" w:semiHidden="0" w:uiPriority="72" w:unhideWhenUsed="0"/>
+    <w:lsdException w:name="Colorful Grid Accent 1" w:semiHidden="0" w:uiPriority="73" w:unhideWhenUsed="0"/>
+    <w:lsdException w:name="Light Shading Accent 2" w:semiHidden="0" w:uiPriority="60" w:unhideWhenUsed="0"/>
+    <w:lsdException w:name="Light List Accent 2" w:semiHidden="0" w:uiPriority="61" w:unhideWhenUsed="0"/>
+    <w:lsdException w:name="Light Grid Accent 2" w:semiHidden="0" w:uiPriority="62" w:unhideWhenUsed="0"/>
+    <w:lsdException w:name="Medium Shading 1 Accent 2" w:semiHidden="0" w:uiPriority="63" w:unhideWhenUsed="0"/>
+    <w:lsdException w:name="Medium Shading 2 Accent 2" w:semiHidden="0" w:uiPriority="64" w:unhideWhenUsed="0"/>
+    <w:lsdException w:name="Medium List 1 Accent 2" w:semiHidden="0" w:uiPriority="65" w:unhideWhenUsed="0"/>
+    <w:lsdException w:name="Medium List 2 Accent 2" w:semiHidden="0" w:uiPriority="66" w:unhideWhenUsed="0"/>
+    <w:lsdException w:name="Medium Grid 1 Accent 2" w:semiHidden="0" w:uiPriority="67" w:unhideWhenUsed="0"/>
+    <w:lsdException w:name="Medium Grid 2 Accent 2" w:semiHidden="0" w:uiPriority="68" w:unhideWhenUsed="0"/>
+    <w:lsdException w:name="Medium Grid 3 Accent 2" w:semiHidden="0" w:uiPriority="69" w:unhideWhenUsed="0"/>
+    <w:lsdException w:name="Dark List Accent 2" w:semiHidden="0" w:uiPriority="70" w:unhideWhenUsed="0"/>
+    <w:lsdException w:name="Colorful Shading Accent 2" w:semiHidden="0" w:uiPriority="71" w:unhideWhenUsed="0"/>
+    <w:lsdException w:name="Colorful List Accent 2" w:semiHidden="0" w:uiPriority="72" w:unhideWhenUsed="0"/>
+    <w:lsdException w:name="Colorful Grid Accent 2" w:semiHidden="0" w:uiPriority="73" w:unhideWhenUsed="0"/>
+    <w:lsdException w:name="Light Shading Accent 3" w:semiHidden="0" w:uiPriority="60" w:unhideWhenUsed="0"/>
+    <w:lsdException w:name="Light List Accent 3" w:semiHidden="0" w:uiPriority="61" w:unhideWhenUsed="0"/>
+    <w:lsdException w:name="Light Grid Accent 3" w:semiHidden="0" w:uiPriority="62" w:unhideWhenUsed="0"/>
+    <w:lsdException w:name="Medium Shading 1 Accent 3" w:semiHidden="0" w:uiPriority="63" w:unhideWhenUsed="0"/>
+    <w:lsdException w:name="Medium Shading 2 Accent 3" w:semiHidden="0" w:uiPriority="64" w:unhideWhenUsed="0"/>
+    <w:lsdException w:name="Medium List 1 Accent 3" w:semiHidden="0" w:uiPriority="65" w:unhideWhenUsed="0"/>
+    <w:lsdException w:name="Medium List 2 Accent 3" w:semiHidden="0" w:uiPriority="66" w:unhideWhenUsed="0"/>
+    <w:lsdException w:name="Medium Grid 1 Accent 3" w:semiHidden="0" w:uiPriority="67" w:unhideWhenUsed="0"/>
+    <w:lsdException w:name="Medium Grid 2 Accent 3" w:semiHidden="0" w:uiPriority="68" w:unhideWhenUsed="0"/>
+    <w:lsdException w:name="Medium Grid 3 Accent 3" w:semiHidden="0" w:uiPriority="69" w:unhideWhenUsed="0"/>
+    <w:lsdException w:name="Dark List Accent 3" w:semiHidden="0" w:uiPriority="70" w:unhideWhenUsed="0"/>
+    <w:lsdException w:name="Colorful Shading Accent 3" w:semiHidden="0" w:uiPriority="71" w:unhideWhenUsed="0"/>
+    <w:lsdException w:name="Colorful List Accent 3" w:semiHidden="0" w:uiPriority="72" w:unhideWhenUsed="0"/>
+    <w:lsdException w:name="Colorful Grid Accent 3" w:semiHidden="0" w:uiPriority="73" w:unhideWhenUsed="0"/>
+    <w:lsdException w:name="Light Shading Accent 4" w:semiHidden="0" w:uiPriority="60" w:unhideWhenUsed="0"/>
+    <w:lsdException w:name="Light List Accent 4" w:semiHidden="0" w:uiPriority="61" w:unhideWhenUsed="0"/>
+    <w:lsdException w:name="Light Grid Accent 4" w:semiHidden="0" w:uiPriority="62" w:unhideWhenUsed="0"/>
+    <w:lsdException w:name="Medium Shading 1 Accent 4" w:semiHidden="0" w:uiPriority="63" w:unhideWhenUsed="0"/>
+    <w:lsdException w:name="Medium Shading 2 Accent 4" w:semiHidden="0" w:uiPriority="64" w:unhideWhenUsed="0"/>
+    <w:lsdException w:name="Medium List 1 Accent 4" w:semiHidden="0" w:uiPriority="65" w:unhideWhenUsed="0"/>
+    <w:lsdException w:name="Medium List 2 Accent 4" w:semiHidden="0" w:uiPriority="66" w:unhideWhenUsed="0"/>
+    <w:lsdException w:name="Medium Grid 1 Accent 4" w:semiHidden="0" w:uiPriority="67" w:unhideWhenUsed="0"/>
+    <w:lsdException w:name="Medium Grid 2 Accent 4" w:semiHidden="0" w:uiPriority="68" w:unhideWhenUsed="0"/>
+    <w:lsdException w:name="Medium Grid 3 Accent 4" w:semiHidden="0" w:uiPriority="69" w:unhideWhenUsed="0"/>
+    <w:lsdException w:name="Dark List Accent 4" w:semiHidden="0" w:uiPriority="70" w:unhideWhenUsed="0"/>
+    <w:lsdException w:name="Colorful Shading Accent 4" w:semiHidden="0" w:uiPriority="71" w:unhideWhenUsed="0"/>
+    <w:lsdException w:name="Colorful List Accent 4" w:semiHidden="0" w:uiPriority="72" w:unhideWhenUsed="0"/>
+    <w:lsdException w:name="Colorful Grid Accent 4" w:semiHidden="0" w:uiPriority="73" w:unhideWhenUsed="0"/>
+    <w:lsdException w:name="Light Shading Accent 5" w:semiHidden="0" w:uiPriority="60" w:unhideWhenUsed="0"/>
+    <w:lsdException w:name="Light List Accent 5" w:semiHidden="0" w:uiPriority="61" w:unhideWhenUsed="0"/>
+    <w:lsdException w:name="Light Grid Accent 5" w:semiHidden="0" w:uiPriority="62" w:unhideWhenUsed="0"/>
+    <w:lsdException w:name="Medium Shading 1 Accent 5" w:semiHidden="0" w:uiPriority="63" w:unhideWhenUsed="0"/>
+    <w:lsdException w:name="Medium Shading 2 Accent 5" w:semiHidden="0" w:uiPriority="64" w:unhideWhenUsed="0"/>
+    <w:lsdException w:name="Medium List 1 Accent 5" w:semiHidden="0" w:uiPriority="65" w:unhideWhenUsed="0"/>
+    <w:lsdException w:name="Medium List 2 Accent 5" w:semiHidden="0" w:uiPriority="66" w:unhideWhenUsed="0"/>
+    <w:lsdException w:name="Medium Grid 1 Accent 5" w:semiHidden="0" w:uiPriority="67" w:unhideWhenUsed="0"/>
+    <w:lsdException w:name="Medium Grid 2 Accent 5" w:semiHidden="0" w:uiPriority="68" w:unhideWhenUsed="0"/>
+    <w:lsdException w:name="Medium Grid 3 Accent 5" w:semiHidden="0" w:uiPriority="69" w:unhideWhenUsed="0"/>
+    <w:lsdException w:name="Dark List Accent 5" w:semiHidden="0" w:uiPriority="70" w:unhideWhenUsed="0"/>
+    <w:lsdException w:name="Colorful Shading Accent 5" w:semiHidden="0" w:uiPriority="71" w:unhideWhenUsed="0"/>
+    <w:lsdException w:name="Colorful List Accent 5" w:semiHidden="0" w:uiPriority="72" w:unhideWhenUsed="0"/>
+    <w:lsdException w:name="Colorful Grid Accent 5" w:semiHidden="0" w:uiPriority="73" w:unhideWhenUsed="0"/>
+    <w:lsdException w:name="Light Shading Accent 6" w:semiHidden="0" w:uiPriority="60" w:unhideWhenUsed="0"/>
+    <w:lsdException w:name="Light List Accent 6" w:semiHidden="0" w:uiPriority="61" w:unhideWhenUsed="0"/>
+    <w:lsdException w:name="Light Grid Accent 6" w:semiHidden="0" w:uiPriority="62" w:unhideWhenUsed="0"/>
+    <w:lsdException w:name="Medium Shading 1 Accent 6" w:semiHidden="0" w:uiPriority="63" w:unhideWhenUsed="0"/>
+    <w:lsdException w:name="Medium Shading 2 Accent 6" w:semiHidden="0" w:uiPriority="64" w:unhideWhenUsed="0"/>
+    <w:lsdException w:name="Medium List 1 Accent 6" w:semiHidden="0" w:uiPriority="65" w:unhideWhenUsed="0"/>
+    <w:lsdException w:name="Medium List 2 Accent 6" w:semiHidden="0" w:uiPriority="66" w:unhideWhenUsed="0"/>
+    <w:lsdException w:name="Medium Grid 1 Accent 6" w:semiHidden="0" w:uiPriority="67" w:unhideWhenUsed="0"/>
+    <w:lsdException w:name="Medium Grid 2 Accent 6" w:semiHidden="0" w:uiPriority="68" w:unhideWhenUsed="0"/>
+    <w:lsdException w:name="Medium Grid 3 Accent 6" w:semiHidden="0" w:uiPriority="69" w:unhideWhenUsed="0"/>
+    <w:lsdException w:name="Dark List Accent 6" w:semiHidden="0" w:uiPriority="70" w:unhideWhenUsed="0"/>
+    <w:lsdException w:name="Colorful Shading Accent 6" w:semiHidden="0" w:uiPriority="71" w:unhideWhenUsed="0"/>
+    <w:lsdException w:name="Colorful List Accent 6" w:semiHidden="0" w:uiPriority="72" w:unhideWhenUsed="0"/>
+    <w:lsdException w:name="Colorful Grid Accent 6" w:semiHidden="0" w:uiPriority="73" w:unhideWhenUsed="0"/>
+    <w:lsdException w:name="Subtle Emphasis" w:semiHidden="0" w:uiPriority="19" w:unhideWhenUsed="0" w:qFormat="1"/>
+    <w:lsdException w:name="Intense Emphasis" w:semiHidden="0" w:uiPriority="21" w:unhideWhenUsed="0" w:qFormat="1"/>
+    <w:lsdException w:name="Subtle Reference" w:semiHidden="0" w:uiPriority="31" w:unhideWhenUsed="0" w:qFormat="1"/>
+    <w:lsdException w:name="Intense Reference" w:semiHidden="0" w:uiPriority="32" w:unhideWhenUsed="0" w:qFormat="1"/>
+    <w:lsdException w:name="Book Title" w:semiHidden="0" w:uiPriority="33" w:unhideWhenUsed="0" w:qFormat="1"/>
+    <w:lsdException w:name="Bibliography" w:uiPriority="37"/>
+    <w:lsdException w:name="TOC Heading" w:uiPriority="39" w:qFormat="1"/>
   </w:latentStyles>
   <w:style w:type="paragraph" w:default="1" w:styleId="Normal">
     <w:name w:val="Normal"/>
@@ -4290,7 +4066,6 @@
       <w:spacing w:line="240" w:lineRule="atLeast"/>
     </w:pPr>
     <w:tblPr>
-      <w:tblInd w:w="0" w:type="dxa"/>
       <w:tblBorders>
         <w:top w:val="single" w:sz="4" w:space="0" w:color="auto"/>
         <w:left w:val="single" w:sz="4" w:space="0" w:color="auto"/>
@@ -4299,12 +4074,916 @@
         <w:insideH w:val="single" w:sz="4" w:space="0" w:color="auto"/>
         <w:insideV w:val="single" w:sz="4" w:space="0" w:color="auto"/>
       </w:tblBorders>
+    </w:tblPr>
+  </w:style>
+  <w:style w:type="paragraph" w:styleId="Textodebalo">
+    <w:name w:val="Balloon Text"/>
+    <w:basedOn w:val="Normal"/>
+    <w:link w:val="TextodebaloChar"/>
+    <w:rsid w:val="00BB01DB"/>
+    <w:pPr>
+      <w:spacing w:line="240" w:lineRule="auto"/>
+    </w:pPr>
+    <w:rPr>
+      <w:rFonts w:ascii="Tahoma" w:hAnsi="Tahoma" w:cs="Tahoma"/>
+      <w:sz w:val="16"/>
+      <w:szCs w:val="16"/>
+    </w:rPr>
+  </w:style>
+  <w:style w:type="character" w:customStyle="1" w:styleId="TextodebaloChar">
+    <w:name w:val="Texto de balão Char"/>
+    <w:basedOn w:val="Fontepargpadro"/>
+    <w:link w:val="Textodebalo"/>
+    <w:rsid w:val="00BB01DB"/>
+    <w:rPr>
+      <w:rFonts w:ascii="Tahoma" w:hAnsi="Tahoma" w:cs="Tahoma"/>
+      <w:snapToGrid w:val="0"/>
+      <w:sz w:val="16"/>
+      <w:szCs w:val="16"/>
+      <w:lang w:val="en-US" w:eastAsia="en-US"/>
+    </w:rPr>
+  </w:style>
+</w:styles>
+</file>
+
+<file path=word/stylesWithEffects.xml><?xml version="1.0" encoding="utf-8"?>
+<w:styles xmlns:wpc="http://schemas.microsoft.com/office/word/2010/wordprocessingCanvas" xmlns:mc="http://schemas.openxmlformats.org/markup-compatibility/2006" xmlns:o="urn:schemas-microsoft-com:office:office" xmlns:r="http://schemas.openxmlformats.org/officeDocument/2006/relationships" xmlns:m="http://schemas.openxmlformats.org/officeDocument/2006/math" xmlns:v="urn:schemas-microsoft-com:vml" xmlns:wp14="http://schemas.microsoft.com/office/word/2010/wordprocessingDrawing" xmlns:wp="http://schemas.openxmlformats.org/drawingml/2006/wordprocessingDrawing" xmlns:w10="urn:schemas-microsoft-com:office:word" xmlns:w="http://schemas.openxmlformats.org/wordprocessingml/2006/main" xmlns:w14="http://schemas.microsoft.com/office/word/2010/wordml" xmlns:wpg="http://schemas.microsoft.com/office/word/2010/wordprocessingGroup" xmlns:wpi="http://schemas.microsoft.com/office/word/2010/wordprocessingInk" xmlns:wne="http://schemas.microsoft.com/office/word/2006/wordml" xmlns:wps="http://schemas.microsoft.com/office/word/2010/wordprocessingShape" mc:Ignorable="w14 wp14">
+  <w:docDefaults>
+    <w:rPrDefault>
+      <w:rPr>
+        <w:rFonts w:ascii="Times New Roman" w:eastAsia="Times New Roman" w:hAnsi="Times New Roman" w:cs="Times New Roman"/>
+        <w:lang w:val="pt-BR" w:eastAsia="pt-BR" w:bidi="ar-SA"/>
+      </w:rPr>
+    </w:rPrDefault>
+    <w:pPrDefault/>
+  </w:docDefaults>
+  <w:latentStyles w:defLockedState="0" w:defUIPriority="0" w:defSemiHidden="1" w:defUnhideWhenUsed="1" w:defQFormat="0" w:count="267">
+    <w:lsdException w:name="Normal" w:semiHidden="0" w:unhideWhenUsed="0" w:qFormat="1"/>
+    <w:lsdException w:name="heading 1" w:semiHidden="0" w:unhideWhenUsed="0" w:qFormat="1"/>
+    <w:lsdException w:name="heading 2" w:semiHidden="0" w:unhideWhenUsed="0" w:qFormat="1"/>
+    <w:lsdException w:name="heading 3" w:semiHidden="0" w:unhideWhenUsed="0" w:qFormat="1"/>
+    <w:lsdException w:name="heading 4" w:semiHidden="0" w:unhideWhenUsed="0" w:qFormat="1"/>
+    <w:lsdException w:name="heading 5" w:semiHidden="0" w:unhideWhenUsed="0" w:qFormat="1"/>
+    <w:lsdException w:name="heading 6" w:semiHidden="0" w:unhideWhenUsed="0" w:qFormat="1"/>
+    <w:lsdException w:name="heading 7" w:qFormat="1"/>
+    <w:lsdException w:name="heading 8" w:qFormat="1"/>
+    <w:lsdException w:name="heading 9" w:qFormat="1"/>
+    <w:lsdException w:name="toc 1" w:uiPriority="39"/>
+    <w:lsdException w:name="toc 2" w:uiPriority="39"/>
+    <w:lsdException w:name="toc 3" w:uiPriority="39"/>
+    <w:lsdException w:name="caption" w:qFormat="1"/>
+    <w:lsdException w:name="List Number" w:semiHidden="0" w:unhideWhenUsed="0"/>
+    <w:lsdException w:name="List 4" w:semiHidden="0" w:unhideWhenUsed="0"/>
+    <w:lsdException w:name="List 5" w:semiHidden="0" w:unhideWhenUsed="0"/>
+    <w:lsdException w:name="Title" w:semiHidden="0" w:unhideWhenUsed="0" w:qFormat="1"/>
+    <w:lsdException w:name="Subtitle" w:semiHidden="0" w:unhideWhenUsed="0" w:qFormat="1"/>
+    <w:lsdException w:name="Salutation" w:semiHidden="0" w:unhideWhenUsed="0"/>
+    <w:lsdException w:name="Date" w:semiHidden="0" w:unhideWhenUsed="0"/>
+    <w:lsdException w:name="Body Text First Indent" w:semiHidden="0" w:unhideWhenUsed="0"/>
+    <w:lsdException w:name="Strong" w:semiHidden="0" w:unhideWhenUsed="0" w:qFormat="1"/>
+    <w:lsdException w:name="Emphasis" w:semiHidden="0" w:unhideWhenUsed="0" w:qFormat="1"/>
+    <w:lsdException w:name="Table Grid" w:semiHidden="0" w:unhideWhenUsed="0"/>
+    <w:lsdException w:name="Placeholder Text" w:uiPriority="99" w:unhideWhenUsed="0"/>
+    <w:lsdException w:name="No Spacing" w:semiHidden="0" w:uiPriority="1" w:unhideWhenUsed="0" w:qFormat="1"/>
+    <w:lsdException w:name="Light Shading" w:semiHidden="0" w:uiPriority="60" w:unhideWhenUsed="0"/>
+    <w:lsdException w:name="Light List" w:semiHidden="0" w:uiPriority="61" w:unhideWhenUsed="0"/>
+    <w:lsdException w:name="Light Grid" w:semiHidden="0" w:uiPriority="62" w:unhideWhenUsed="0"/>
+    <w:lsdException w:name="Medium Shading 1" w:semiHidden="0" w:uiPriority="63" w:unhideWhenUsed="0"/>
+    <w:lsdException w:name="Medium Shading 2" w:semiHidden="0" w:uiPriority="64" w:unhideWhenUsed="0"/>
+    <w:lsdException w:name="Medium List 1" w:semiHidden="0" w:uiPriority="65" w:unhideWhenUsed="0"/>
+    <w:lsdException w:name="Medium List 2" w:semiHidden="0" w:uiPriority="66" w:unhideWhenUsed="0"/>
+    <w:lsdException w:name="Medium Grid 1" w:semiHidden="0" w:uiPriority="67" w:unhideWhenUsed="0"/>
+    <w:lsdException w:name="Medium Grid 2" w:semiHidden="0" w:uiPriority="68" w:unhideWhenUsed="0"/>
+    <w:lsdException w:name="Medium Grid 3" w:semiHidden="0" w:uiPriority="69" w:unhideWhenUsed="0"/>
+    <w:lsdException w:name="Dark List" w:semiHidden="0" w:uiPriority="70" w:unhideWhenUsed="0"/>
+    <w:lsdException w:name="Colorful Shading" w:semiHidden="0" w:uiPriority="71" w:unhideWhenUsed="0"/>
+    <w:lsdException w:name="Colorful List" w:semiHidden="0" w:uiPriority="72" w:unhideWhenUsed="0"/>
+    <w:lsdException w:name="Colorful Grid" w:semiHidden="0" w:uiPriority="73" w:unhideWhenUsed="0"/>
+    <w:lsdException w:name="Light Shading Accent 1" w:semiHidden="0" w:uiPriority="60" w:unhideWhenUsed="0"/>
+    <w:lsdException w:name="Light List Accent 1" w:semiHidden="0" w:uiPriority="61" w:unhideWhenUsed="0"/>
+    <w:lsdException w:name="Light Grid Accent 1" w:semiHidden="0" w:uiPriority="62" w:unhideWhenUsed="0"/>
+    <w:lsdException w:name="Medium Shading 1 Accent 1" w:semiHidden="0" w:uiPriority="63" w:unhideWhenUsed="0"/>
+    <w:lsdException w:name="Medium Shading 2 Accent 1" w:semiHidden="0" w:uiPriority="64" w:unhideWhenUsed="0"/>
+    <w:lsdException w:name="Medium List 1 Accent 1" w:semiHidden="0" w:uiPriority="65" w:unhideWhenUsed="0"/>
+    <w:lsdException w:name="Revision" w:uiPriority="99" w:unhideWhenUsed="0"/>
+    <w:lsdException w:name="List Paragraph" w:semiHidden="0" w:uiPriority="34" w:unhideWhenUsed="0" w:qFormat="1"/>
+    <w:lsdException w:name="Quote" w:semiHidden="0" w:uiPriority="29" w:unhideWhenUsed="0" w:qFormat="1"/>
+    <w:lsdException w:name="Intense Quote" w:semiHidden="0" w:uiPriority="30" w:unhideWhenUsed="0" w:qFormat="1"/>
+    <w:lsdException w:name="Medium List 2 Accent 1" w:semiHidden="0" w:uiPriority="66" w:unhideWhenUsed="0"/>
+    <w:lsdException w:name="Medium Grid 1 Accent 1" w:semiHidden="0" w:uiPriority="67" w:unhideWhenUsed="0"/>
+    <w:lsdException w:name="Medium Grid 2 Accent 1" w:semiHidden="0" w:uiPriority="68" w:unhideWhenUsed="0"/>
+    <w:lsdException w:name="Medium Grid 3 Accent 1" w:semiHidden="0" w:uiPriority="69" w:unhideWhenUsed="0"/>
+    <w:lsdException w:name="Dark List Accent 1" w:semiHidden="0" w:uiPriority="70" w:unhideWhenUsed="0"/>
+    <w:lsdException w:name="Colorful Shading Accent 1" w:semiHidden="0" w:uiPriority="71" w:unhideWhenUsed="0"/>
+    <w:lsdException w:name="Colorful List Accent 1" w:semiHidden="0" w:uiPriority="72" w:unhideWhenUsed="0"/>
+    <w:lsdException w:name="Colorful Grid Accent 1" w:semiHidden="0" w:uiPriority="73" w:unhideWhenUsed="0"/>
+    <w:lsdException w:name="Light Shading Accent 2" w:semiHidden="0" w:uiPriority="60" w:unhideWhenUsed="0"/>
+    <w:lsdException w:name="Light List Accent 2" w:semiHidden="0" w:uiPriority="61" w:unhideWhenUsed="0"/>
+    <w:lsdException w:name="Light Grid Accent 2" w:semiHidden="0" w:uiPriority="62" w:unhideWhenUsed="0"/>
+    <w:lsdException w:name="Medium Shading 1 Accent 2" w:semiHidden="0" w:uiPriority="63" w:unhideWhenUsed="0"/>
+    <w:lsdException w:name="Medium Shading 2 Accent 2" w:semiHidden="0" w:uiPriority="64" w:unhideWhenUsed="0"/>
+    <w:lsdException w:name="Medium List 1 Accent 2" w:semiHidden="0" w:uiPriority="65" w:unhideWhenUsed="0"/>
+    <w:lsdException w:name="Medium List 2 Accent 2" w:semiHidden="0" w:uiPriority="66" w:unhideWhenUsed="0"/>
+    <w:lsdException w:name="Medium Grid 1 Accent 2" w:semiHidden="0" w:uiPriority="67" w:unhideWhenUsed="0"/>
+    <w:lsdException w:name="Medium Grid 2 Accent 2" w:semiHidden="0" w:uiPriority="68" w:unhideWhenUsed="0"/>
+    <w:lsdException w:name="Medium Grid 3 Accent 2" w:semiHidden="0" w:uiPriority="69" w:unhideWhenUsed="0"/>
+    <w:lsdException w:name="Dark List Accent 2" w:semiHidden="0" w:uiPriority="70" w:unhideWhenUsed="0"/>
+    <w:lsdException w:name="Colorful Shading Accent 2" w:semiHidden="0" w:uiPriority="71" w:unhideWhenUsed="0"/>
+    <w:lsdException w:name="Colorful List Accent 2" w:semiHidden="0" w:uiPriority="72" w:unhideWhenUsed="0"/>
+    <w:lsdException w:name="Colorful Grid Accent 2" w:semiHidden="0" w:uiPriority="73" w:unhideWhenUsed="0"/>
+    <w:lsdException w:name="Light Shading Accent 3" w:semiHidden="0" w:uiPriority="60" w:unhideWhenUsed="0"/>
+    <w:lsdException w:name="Light List Accent 3" w:semiHidden="0" w:uiPriority="61" w:unhideWhenUsed="0"/>
+    <w:lsdException w:name="Light Grid Accent 3" w:semiHidden="0" w:uiPriority="62" w:unhideWhenUsed="0"/>
+    <w:lsdException w:name="Medium Shading 1 Accent 3" w:semiHidden="0" w:uiPriority="63" w:unhideWhenUsed="0"/>
+    <w:lsdException w:name="Medium Shading 2 Accent 3" w:semiHidden="0" w:uiPriority="64" w:unhideWhenUsed="0"/>
+    <w:lsdException w:name="Medium List 1 Accent 3" w:semiHidden="0" w:uiPriority="65" w:unhideWhenUsed="0"/>
+    <w:lsdException w:name="Medium List 2 Accent 3" w:semiHidden="0" w:uiPriority="66" w:unhideWhenUsed="0"/>
+    <w:lsdException w:name="Medium Grid 1 Accent 3" w:semiHidden="0" w:uiPriority="67" w:unhideWhenUsed="0"/>
+    <w:lsdException w:name="Medium Grid 2 Accent 3" w:semiHidden="0" w:uiPriority="68" w:unhideWhenUsed="0"/>
+    <w:lsdException w:name="Medium Grid 3 Accent 3" w:semiHidden="0" w:uiPriority="69" w:unhideWhenUsed="0"/>
+    <w:lsdException w:name="Dark List Accent 3" w:semiHidden="0" w:uiPriority="70" w:unhideWhenUsed="0"/>
+    <w:lsdException w:name="Colorful Shading Accent 3" w:semiHidden="0" w:uiPriority="71" w:unhideWhenUsed="0"/>
+    <w:lsdException w:name="Colorful List Accent 3" w:semiHidden="0" w:uiPriority="72" w:unhideWhenUsed="0"/>
+    <w:lsdException w:name="Colorful Grid Accent 3" w:semiHidden="0" w:uiPriority="73" w:unhideWhenUsed="0"/>
+    <w:lsdException w:name="Light Shading Accent 4" w:semiHidden="0" w:uiPriority="60" w:unhideWhenUsed="0"/>
+    <w:lsdException w:name="Light List Accent 4" w:semiHidden="0" w:uiPriority="61" w:unhideWhenUsed="0"/>
+    <w:lsdException w:name="Light Grid Accent 4" w:semiHidden="0" w:uiPriority="62" w:unhideWhenUsed="0"/>
+    <w:lsdException w:name="Medium Shading 1 Accent 4" w:semiHidden="0" w:uiPriority="63" w:unhideWhenUsed="0"/>
+    <w:lsdException w:name="Medium Shading 2 Accent 4" w:semiHidden="0" w:uiPriority="64" w:unhideWhenUsed="0"/>
+    <w:lsdException w:name="Medium List 1 Accent 4" w:semiHidden="0" w:uiPriority="65" w:unhideWhenUsed="0"/>
+    <w:lsdException w:name="Medium List 2 Accent 4" w:semiHidden="0" w:uiPriority="66" w:unhideWhenUsed="0"/>
+    <w:lsdException w:name="Medium Grid 1 Accent 4" w:semiHidden="0" w:uiPriority="67" w:unhideWhenUsed="0"/>
+    <w:lsdException w:name="Medium Grid 2 Accent 4" w:semiHidden="0" w:uiPriority="68" w:unhideWhenUsed="0"/>
+    <w:lsdException w:name="Medium Grid 3 Accent 4" w:semiHidden="0" w:uiPriority="69" w:unhideWhenUsed="0"/>
+    <w:lsdException w:name="Dark List Accent 4" w:semiHidden="0" w:uiPriority="70" w:unhideWhenUsed="0"/>
+    <w:lsdException w:name="Colorful Shading Accent 4" w:semiHidden="0" w:uiPriority="71" w:unhideWhenUsed="0"/>
+    <w:lsdException w:name="Colorful List Accent 4" w:semiHidden="0" w:uiPriority="72" w:unhideWhenUsed="0"/>
+    <w:lsdException w:name="Colorful Grid Accent 4" w:semiHidden="0" w:uiPriority="73" w:unhideWhenUsed="0"/>
+    <w:lsdException w:name="Light Shading Accent 5" w:semiHidden="0" w:uiPriority="60" w:unhideWhenUsed="0"/>
+    <w:lsdException w:name="Light List Accent 5" w:semiHidden="0" w:uiPriority="61" w:unhideWhenUsed="0"/>
+    <w:lsdException w:name="Light Grid Accent 5" w:semiHidden="0" w:uiPriority="62" w:unhideWhenUsed="0"/>
+    <w:lsdException w:name="Medium Shading 1 Accent 5" w:semiHidden="0" w:uiPriority="63" w:unhideWhenUsed="0"/>
+    <w:lsdException w:name="Medium Shading 2 Accent 5" w:semiHidden="0" w:uiPriority="64" w:unhideWhenUsed="0"/>
+    <w:lsdException w:name="Medium List 1 Accent 5" w:semiHidden="0" w:uiPriority="65" w:unhideWhenUsed="0"/>
+    <w:lsdException w:name="Medium List 2 Accent 5" w:semiHidden="0" w:uiPriority="66" w:unhideWhenUsed="0"/>
+    <w:lsdException w:name="Medium Grid 1 Accent 5" w:semiHidden="0" w:uiPriority="67" w:unhideWhenUsed="0"/>
+    <w:lsdException w:name="Medium Grid 2 Accent 5" w:semiHidden="0" w:uiPriority="68" w:unhideWhenUsed="0"/>
+    <w:lsdException w:name="Medium Grid 3 Accent 5" w:semiHidden="0" w:uiPriority="69" w:unhideWhenUsed="0"/>
+    <w:lsdException w:name="Dark List Accent 5" w:semiHidden="0" w:uiPriority="70" w:unhideWhenUsed="0"/>
+    <w:lsdException w:name="Colorful Shading Accent 5" w:semiHidden="0" w:uiPriority="71" w:unhideWhenUsed="0"/>
+    <w:lsdException w:name="Colorful List Accent 5" w:semiHidden="0" w:uiPriority="72" w:unhideWhenUsed="0"/>
+    <w:lsdException w:name="Colorful Grid Accent 5" w:semiHidden="0" w:uiPriority="73" w:unhideWhenUsed="0"/>
+    <w:lsdException w:name="Light Shading Accent 6" w:semiHidden="0" w:uiPriority="60" w:unhideWhenUsed="0"/>
+    <w:lsdException w:name="Light List Accent 6" w:semiHidden="0" w:uiPriority="61" w:unhideWhenUsed="0"/>
+    <w:lsdException w:name="Light Grid Accent 6" w:semiHidden="0" w:uiPriority="62" w:unhideWhenUsed="0"/>
+    <w:lsdException w:name="Medium Shading 1 Accent 6" w:semiHidden="0" w:uiPriority="63" w:unhideWhenUsed="0"/>
+    <w:lsdException w:name="Medium Shading 2 Accent 6" w:semiHidden="0" w:uiPriority="64" w:unhideWhenUsed="0"/>
+    <w:lsdException w:name="Medium List 1 Accent 6" w:semiHidden="0" w:uiPriority="65" w:unhideWhenUsed="0"/>
+    <w:lsdException w:name="Medium List 2 Accent 6" w:semiHidden="0" w:uiPriority="66" w:unhideWhenUsed="0"/>
+    <w:lsdException w:name="Medium Grid 1 Accent 6" w:semiHidden="0" w:uiPriority="67" w:unhideWhenUsed="0"/>
+    <w:lsdException w:name="Medium Grid 2 Accent 6" w:semiHidden="0" w:uiPriority="68" w:unhideWhenUsed="0"/>
+    <w:lsdException w:name="Medium Grid 3 Accent 6" w:semiHidden="0" w:uiPriority="69" w:unhideWhenUsed="0"/>
+    <w:lsdException w:name="Dark List Accent 6" w:semiHidden="0" w:uiPriority="70" w:unhideWhenUsed="0"/>
+    <w:lsdException w:name="Colorful Shading Accent 6" w:semiHidden="0" w:uiPriority="71" w:unhideWhenUsed="0"/>
+    <w:lsdException w:name="Colorful List Accent 6" w:semiHidden="0" w:uiPriority="72" w:unhideWhenUsed="0"/>
+    <w:lsdException w:name="Colorful Grid Accent 6" w:semiHidden="0" w:uiPriority="73" w:unhideWhenUsed="0"/>
+    <w:lsdException w:name="Subtle Emphasis" w:semiHidden="0" w:uiPriority="19" w:unhideWhenUsed="0" w:qFormat="1"/>
+    <w:lsdException w:name="Intense Emphasis" w:semiHidden="0" w:uiPriority="21" w:unhideWhenUsed="0" w:qFormat="1"/>
+    <w:lsdException w:name="Subtle Reference" w:semiHidden="0" w:uiPriority="31" w:unhideWhenUsed="0" w:qFormat="1"/>
+    <w:lsdException w:name="Intense Reference" w:semiHidden="0" w:uiPriority="32" w:unhideWhenUsed="0" w:qFormat="1"/>
+    <w:lsdException w:name="Book Title" w:semiHidden="0" w:uiPriority="33" w:unhideWhenUsed="0" w:qFormat="1"/>
+    <w:lsdException w:name="Bibliography" w:uiPriority="37"/>
+    <w:lsdException w:name="TOC Heading" w:uiPriority="39" w:qFormat="1"/>
+  </w:latentStyles>
+  <w:style w:type="paragraph" w:default="1" w:styleId="Normal">
+    <w:name w:val="Normal"/>
+    <w:qFormat/>
+    <w:rsid w:val="00967929"/>
+    <w:pPr>
+      <w:widowControl w:val="0"/>
+      <w:autoSpaceDE w:val="0"/>
+      <w:autoSpaceDN w:val="0"/>
+      <w:spacing w:line="240" w:lineRule="atLeast"/>
+    </w:pPr>
+    <w:rPr>
+      <w:snapToGrid w:val="0"/>
+      <w:lang w:val="en-US" w:eastAsia="en-US"/>
+    </w:rPr>
+  </w:style>
+  <w:style w:type="paragraph" w:styleId="Ttulo1">
+    <w:name w:val="heading 1"/>
+    <w:basedOn w:val="Normal"/>
+    <w:next w:val="Normal"/>
+    <w:qFormat/>
+    <w:rsid w:val="00967929"/>
+    <w:pPr>
+      <w:keepNext/>
+      <w:numPr>
+        <w:numId w:val="1"/>
+      </w:numPr>
+      <w:spacing w:before="120" w:after="60"/>
+      <w:outlineLvl w:val="0"/>
+    </w:pPr>
+    <w:rPr>
+      <w:rFonts w:ascii="Arial" w:hAnsi="Arial"/>
+      <w:b/>
+      <w:bCs/>
+      <w:sz w:val="24"/>
+      <w:lang w:val="pt-BR"/>
+    </w:rPr>
+  </w:style>
+  <w:style w:type="paragraph" w:styleId="Ttulo2">
+    <w:name w:val="heading 2"/>
+    <w:basedOn w:val="Ttulo1"/>
+    <w:next w:val="Normal"/>
+    <w:qFormat/>
+    <w:rsid w:val="00967929"/>
+    <w:pPr>
+      <w:numPr>
+        <w:ilvl w:val="1"/>
+      </w:numPr>
+      <w:outlineLvl w:val="1"/>
+    </w:pPr>
+    <w:rPr>
+      <w:rFonts w:ascii="Helvetica" w:hAnsi="Helvetica"/>
+      <w:sz w:val="20"/>
+    </w:rPr>
+  </w:style>
+  <w:style w:type="paragraph" w:styleId="Ttulo3">
+    <w:name w:val="heading 3"/>
+    <w:basedOn w:val="Ttulo1"/>
+    <w:next w:val="Normal"/>
+    <w:qFormat/>
+    <w:rsid w:val="00967929"/>
+    <w:pPr>
+      <w:widowControl/>
+      <w:numPr>
+        <w:ilvl w:val="2"/>
+      </w:numPr>
+      <w:spacing w:after="120"/>
+      <w:outlineLvl w:val="2"/>
+    </w:pPr>
+    <w:rPr>
+      <w:b w:val="0"/>
+      <w:bCs w:val="0"/>
+      <w:i/>
+      <w:iCs/>
+      <w:sz w:val="20"/>
+    </w:rPr>
+  </w:style>
+  <w:style w:type="paragraph" w:styleId="Ttulo4">
+    <w:name w:val="heading 4"/>
+    <w:basedOn w:val="Ttulo1"/>
+    <w:next w:val="Normal"/>
+    <w:qFormat/>
+    <w:rsid w:val="00967929"/>
+    <w:pPr>
+      <w:numPr>
+        <w:ilvl w:val="3"/>
+      </w:numPr>
+      <w:outlineLvl w:val="3"/>
+    </w:pPr>
+    <w:rPr>
+      <w:b w:val="0"/>
+      <w:bCs w:val="0"/>
+    </w:rPr>
+  </w:style>
+  <w:style w:type="paragraph" w:styleId="Ttulo5">
+    <w:name w:val="heading 5"/>
+    <w:basedOn w:val="Normal"/>
+    <w:next w:val="Normal"/>
+    <w:qFormat/>
+    <w:rsid w:val="00967929"/>
+    <w:pPr>
+      <w:numPr>
+        <w:ilvl w:val="4"/>
+        <w:numId w:val="1"/>
+      </w:numPr>
+      <w:spacing w:before="240" w:after="60"/>
+      <w:outlineLvl w:val="4"/>
+    </w:pPr>
+    <w:rPr>
+      <w:sz w:val="22"/>
+      <w:szCs w:val="22"/>
+    </w:rPr>
+  </w:style>
+  <w:style w:type="paragraph" w:styleId="Ttulo6">
+    <w:name w:val="heading 6"/>
+    <w:basedOn w:val="Normal"/>
+    <w:next w:val="Normal"/>
+    <w:qFormat/>
+    <w:rsid w:val="00967929"/>
+    <w:pPr>
+      <w:numPr>
+        <w:ilvl w:val="5"/>
+        <w:numId w:val="1"/>
+      </w:numPr>
+      <w:spacing w:before="240" w:after="60"/>
+      <w:outlineLvl w:val="5"/>
+    </w:pPr>
+    <w:rPr>
+      <w:i/>
+      <w:iCs/>
+      <w:sz w:val="22"/>
+      <w:szCs w:val="22"/>
+    </w:rPr>
+  </w:style>
+  <w:style w:type="paragraph" w:styleId="Ttulo7">
+    <w:name w:val="heading 7"/>
+    <w:basedOn w:val="Normal"/>
+    <w:next w:val="Normal"/>
+    <w:qFormat/>
+    <w:rsid w:val="00967929"/>
+    <w:pPr>
+      <w:numPr>
+        <w:ilvl w:val="6"/>
+        <w:numId w:val="1"/>
+      </w:numPr>
+      <w:spacing w:before="240" w:after="60"/>
+      <w:outlineLvl w:val="6"/>
+    </w:pPr>
+  </w:style>
+  <w:style w:type="paragraph" w:styleId="Ttulo8">
+    <w:name w:val="heading 8"/>
+    <w:basedOn w:val="Normal"/>
+    <w:next w:val="Normal"/>
+    <w:qFormat/>
+    <w:rsid w:val="00967929"/>
+    <w:pPr>
+      <w:numPr>
+        <w:ilvl w:val="7"/>
+        <w:numId w:val="1"/>
+      </w:numPr>
+      <w:spacing w:before="240" w:after="60"/>
+      <w:outlineLvl w:val="7"/>
+    </w:pPr>
+    <w:rPr>
+      <w:i/>
+      <w:iCs/>
+    </w:rPr>
+  </w:style>
+  <w:style w:type="paragraph" w:styleId="Ttulo9">
+    <w:name w:val="heading 9"/>
+    <w:basedOn w:val="Normal"/>
+    <w:next w:val="Normal"/>
+    <w:qFormat/>
+    <w:rsid w:val="00967929"/>
+    <w:pPr>
+      <w:numPr>
+        <w:ilvl w:val="8"/>
+        <w:numId w:val="1"/>
+      </w:numPr>
+      <w:spacing w:before="240" w:after="60"/>
+      <w:outlineLvl w:val="8"/>
+    </w:pPr>
+    <w:rPr>
+      <w:b/>
+      <w:bCs/>
+      <w:i/>
+      <w:iCs/>
+      <w:sz w:val="18"/>
+      <w:szCs w:val="18"/>
+    </w:rPr>
+  </w:style>
+  <w:style w:type="character" w:default="1" w:styleId="Fontepargpadro">
+    <w:name w:val="Default Paragraph Font"/>
+    <w:uiPriority w:val="1"/>
+    <w:semiHidden/>
+    <w:unhideWhenUsed/>
+  </w:style>
+  <w:style w:type="table" w:default="1" w:styleId="Tabelanormal">
+    <w:name w:val="Normal Table"/>
+    <w:uiPriority w:val="99"/>
+    <w:semiHidden/>
+    <w:unhideWhenUsed/>
+    <w:tblPr>
+      <w:tblInd w:w="0" w:type="dxa"/>
       <w:tblCellMar>
         <w:top w:w="0" w:type="dxa"/>
         <w:left w:w="108" w:type="dxa"/>
         <w:bottom w:w="0" w:type="dxa"/>
         <w:right w:w="108" w:type="dxa"/>
       </w:tblCellMar>
+    </w:tblPr>
+  </w:style>
+  <w:style w:type="numbering" w:default="1" w:styleId="Semlista">
+    <w:name w:val="No List"/>
+    <w:uiPriority w:val="99"/>
+    <w:semiHidden/>
+    <w:unhideWhenUsed/>
+  </w:style>
+  <w:style w:type="paragraph" w:customStyle="1" w:styleId="Paragraph2">
+    <w:name w:val="Paragraph2"/>
+    <w:basedOn w:val="Normal"/>
+    <w:rsid w:val="00967929"/>
+    <w:pPr>
+      <w:spacing w:before="80"/>
+      <w:ind w:left="720"/>
+      <w:jc w:val="both"/>
+    </w:pPr>
+    <w:rPr>
+      <w:color w:val="000000"/>
+      <w:lang w:val="en-AU"/>
+    </w:rPr>
+  </w:style>
+  <w:style w:type="paragraph" w:styleId="Ttulo">
+    <w:name w:val="Title"/>
+    <w:basedOn w:val="Normal"/>
+    <w:next w:val="Normal"/>
+    <w:qFormat/>
+    <w:rsid w:val="00967929"/>
+    <w:pPr>
+      <w:spacing w:line="240" w:lineRule="auto"/>
+      <w:jc w:val="center"/>
+    </w:pPr>
+    <w:rPr>
+      <w:rFonts w:ascii="Arial" w:hAnsi="Arial"/>
+      <w:b/>
+      <w:bCs/>
+      <w:sz w:val="36"/>
+      <w:szCs w:val="36"/>
+    </w:rPr>
+  </w:style>
+  <w:style w:type="paragraph" w:styleId="Subttulo">
+    <w:name w:val="Subtitle"/>
+    <w:basedOn w:val="Normal"/>
+    <w:qFormat/>
+    <w:rsid w:val="00967929"/>
+    <w:pPr>
+      <w:spacing w:after="60"/>
+      <w:jc w:val="center"/>
+    </w:pPr>
+    <w:rPr>
+      <w:rFonts w:ascii="Arial" w:hAnsi="Arial"/>
+      <w:i/>
+      <w:iCs/>
+      <w:sz w:val="36"/>
+      <w:szCs w:val="36"/>
+      <w:lang w:val="en-AU"/>
+    </w:rPr>
+  </w:style>
+  <w:style w:type="paragraph" w:styleId="Recuonormal">
+    <w:name w:val="Normal Indent"/>
+    <w:basedOn w:val="Normal"/>
+    <w:rsid w:val="00967929"/>
+    <w:pPr>
+      <w:ind w:left="900" w:hanging="900"/>
+    </w:pPr>
+  </w:style>
+  <w:style w:type="paragraph" w:styleId="Sumrio1">
+    <w:name w:val="toc 1"/>
+    <w:basedOn w:val="Normal"/>
+    <w:next w:val="Normal"/>
+    <w:autoRedefine/>
+    <w:uiPriority w:val="39"/>
+    <w:rsid w:val="00967929"/>
+    <w:pPr>
+      <w:tabs>
+        <w:tab w:val="right" w:pos="9360"/>
+      </w:tabs>
+      <w:spacing w:before="240" w:after="60"/>
+      <w:ind w:right="720"/>
+    </w:pPr>
+  </w:style>
+  <w:style w:type="paragraph" w:styleId="Sumrio2">
+    <w:name w:val="toc 2"/>
+    <w:basedOn w:val="Normal"/>
+    <w:next w:val="Normal"/>
+    <w:autoRedefine/>
+    <w:uiPriority w:val="39"/>
+    <w:rsid w:val="00967929"/>
+    <w:pPr>
+      <w:tabs>
+        <w:tab w:val="right" w:pos="9360"/>
+      </w:tabs>
+      <w:ind w:left="432" w:right="720"/>
+    </w:pPr>
+  </w:style>
+  <w:style w:type="paragraph" w:styleId="Sumrio3">
+    <w:name w:val="toc 3"/>
+    <w:basedOn w:val="Normal"/>
+    <w:next w:val="Normal"/>
+    <w:autoRedefine/>
+    <w:uiPriority w:val="39"/>
+    <w:rsid w:val="00967929"/>
+    <w:pPr>
+      <w:tabs>
+        <w:tab w:val="left" w:pos="1440"/>
+        <w:tab w:val="right" w:pos="9360"/>
+      </w:tabs>
+      <w:ind w:left="864"/>
+    </w:pPr>
+  </w:style>
+  <w:style w:type="paragraph" w:styleId="Cabealho">
+    <w:name w:val="header"/>
+    <w:basedOn w:val="Normal"/>
+    <w:rsid w:val="00967929"/>
+    <w:pPr>
+      <w:tabs>
+        <w:tab w:val="center" w:pos="4320"/>
+        <w:tab w:val="right" w:pos="8640"/>
+      </w:tabs>
+    </w:pPr>
+  </w:style>
+  <w:style w:type="paragraph" w:styleId="Rodap">
+    <w:name w:val="footer"/>
+    <w:basedOn w:val="Normal"/>
+    <w:rsid w:val="00967929"/>
+    <w:pPr>
+      <w:tabs>
+        <w:tab w:val="center" w:pos="4320"/>
+        <w:tab w:val="right" w:pos="8640"/>
+      </w:tabs>
+    </w:pPr>
+  </w:style>
+  <w:style w:type="character" w:styleId="Nmerodepgina">
+    <w:name w:val="page number"/>
+    <w:basedOn w:val="Fontepargpadro"/>
+    <w:rsid w:val="00967929"/>
+  </w:style>
+  <w:style w:type="paragraph" w:customStyle="1" w:styleId="Paragraph3">
+    <w:name w:val="Paragraph3"/>
+    <w:basedOn w:val="Normal"/>
+    <w:rsid w:val="00967929"/>
+    <w:pPr>
+      <w:spacing w:before="80" w:line="240" w:lineRule="auto"/>
+      <w:ind w:left="1530"/>
+      <w:jc w:val="both"/>
+    </w:pPr>
+  </w:style>
+  <w:style w:type="paragraph" w:customStyle="1" w:styleId="Paragraph4">
+    <w:name w:val="Paragraph4"/>
+    <w:basedOn w:val="Normal"/>
+    <w:rsid w:val="00967929"/>
+    <w:pPr>
+      <w:spacing w:before="80" w:line="240" w:lineRule="auto"/>
+      <w:ind w:left="2250"/>
+      <w:jc w:val="both"/>
+    </w:pPr>
+  </w:style>
+  <w:style w:type="paragraph" w:customStyle="1" w:styleId="Tabletext">
+    <w:name w:val="Tabletext"/>
+    <w:basedOn w:val="Normal"/>
+    <w:rsid w:val="00967929"/>
+    <w:pPr>
+      <w:keepLines/>
+      <w:spacing w:after="120"/>
+    </w:pPr>
+  </w:style>
+  <w:style w:type="paragraph" w:styleId="Corpodetexto">
+    <w:name w:val="Body Text"/>
+    <w:basedOn w:val="Normal"/>
+    <w:rsid w:val="00967929"/>
+    <w:pPr>
+      <w:keepLines/>
+      <w:spacing w:after="120"/>
+      <w:ind w:left="720"/>
+    </w:pPr>
+  </w:style>
+  <w:style w:type="paragraph" w:styleId="Sumrio4">
+    <w:name w:val="toc 4"/>
+    <w:basedOn w:val="Normal"/>
+    <w:next w:val="Normal"/>
+    <w:autoRedefine/>
+    <w:semiHidden/>
+    <w:rsid w:val="00967929"/>
+    <w:pPr>
+      <w:ind w:left="600"/>
+    </w:pPr>
+  </w:style>
+  <w:style w:type="paragraph" w:styleId="Sumrio5">
+    <w:name w:val="toc 5"/>
+    <w:basedOn w:val="Normal"/>
+    <w:next w:val="Normal"/>
+    <w:autoRedefine/>
+    <w:semiHidden/>
+    <w:rsid w:val="00967929"/>
+    <w:pPr>
+      <w:ind w:left="800"/>
+    </w:pPr>
+  </w:style>
+  <w:style w:type="paragraph" w:styleId="Sumrio6">
+    <w:name w:val="toc 6"/>
+    <w:basedOn w:val="Normal"/>
+    <w:next w:val="Normal"/>
+    <w:autoRedefine/>
+    <w:semiHidden/>
+    <w:rsid w:val="00967929"/>
+    <w:pPr>
+      <w:ind w:left="1000"/>
+    </w:pPr>
+  </w:style>
+  <w:style w:type="paragraph" w:styleId="Sumrio7">
+    <w:name w:val="toc 7"/>
+    <w:basedOn w:val="Normal"/>
+    <w:next w:val="Normal"/>
+    <w:autoRedefine/>
+    <w:semiHidden/>
+    <w:rsid w:val="00967929"/>
+    <w:pPr>
+      <w:ind w:left="1200"/>
+    </w:pPr>
+  </w:style>
+  <w:style w:type="paragraph" w:styleId="Sumrio8">
+    <w:name w:val="toc 8"/>
+    <w:basedOn w:val="Normal"/>
+    <w:next w:val="Normal"/>
+    <w:autoRedefine/>
+    <w:semiHidden/>
+    <w:rsid w:val="00967929"/>
+    <w:pPr>
+      <w:ind w:left="1400"/>
+    </w:pPr>
+  </w:style>
+  <w:style w:type="paragraph" w:styleId="Sumrio9">
+    <w:name w:val="toc 9"/>
+    <w:basedOn w:val="Normal"/>
+    <w:next w:val="Normal"/>
+    <w:autoRedefine/>
+    <w:semiHidden/>
+    <w:rsid w:val="00967929"/>
+    <w:pPr>
+      <w:ind w:left="1600"/>
+    </w:pPr>
+  </w:style>
+  <w:style w:type="paragraph" w:customStyle="1" w:styleId="Bullet1">
+    <w:name w:val="Bullet1"/>
+    <w:basedOn w:val="Normal"/>
+    <w:rsid w:val="00967929"/>
+    <w:pPr>
+      <w:ind w:left="720" w:hanging="432"/>
+    </w:pPr>
+  </w:style>
+  <w:style w:type="paragraph" w:customStyle="1" w:styleId="Bullet2">
+    <w:name w:val="Bullet2"/>
+    <w:basedOn w:val="Normal"/>
+    <w:rsid w:val="00967929"/>
+    <w:pPr>
+      <w:ind w:left="1440" w:hanging="360"/>
+    </w:pPr>
+    <w:rPr>
+      <w:color w:val="000080"/>
+    </w:rPr>
+  </w:style>
+  <w:style w:type="paragraph" w:styleId="MapadoDocumento">
+    <w:name w:val="Document Map"/>
+    <w:basedOn w:val="Normal"/>
+    <w:semiHidden/>
+    <w:rsid w:val="00967929"/>
+    <w:pPr>
+      <w:shd w:val="clear" w:color="auto" w:fill="000080"/>
+    </w:pPr>
+  </w:style>
+  <w:style w:type="character" w:styleId="Refdenotaderodap">
+    <w:name w:val="footnote reference"/>
+    <w:semiHidden/>
+    <w:rsid w:val="00967929"/>
+    <w:rPr>
+      <w:sz w:val="20"/>
+      <w:szCs w:val="20"/>
+      <w:vertAlign w:val="superscript"/>
+    </w:rPr>
+  </w:style>
+  <w:style w:type="paragraph" w:styleId="Textodenotaderodap">
+    <w:name w:val="footnote text"/>
+    <w:basedOn w:val="Normal"/>
+    <w:semiHidden/>
+    <w:rsid w:val="00967929"/>
+    <w:pPr>
+      <w:keepNext/>
+      <w:keepLines/>
+      <w:pBdr>
+        <w:bottom w:val="single" w:sz="6" w:space="0" w:color="000000"/>
+      </w:pBdr>
+      <w:spacing w:before="40" w:after="40"/>
+      <w:ind w:left="360" w:hanging="360"/>
+    </w:pPr>
+    <w:rPr>
+      <w:sz w:val="16"/>
+      <w:szCs w:val="16"/>
+    </w:rPr>
+  </w:style>
+  <w:style w:type="paragraph" w:customStyle="1" w:styleId="MainTitle">
+    <w:name w:val="Main Title"/>
+    <w:basedOn w:val="Normal"/>
+    <w:rsid w:val="00967929"/>
+    <w:pPr>
+      <w:spacing w:before="480" w:after="60" w:line="240" w:lineRule="auto"/>
+      <w:jc w:val="center"/>
+    </w:pPr>
+    <w:rPr>
+      <w:rFonts w:ascii="Arial" w:hAnsi="Arial"/>
+      <w:b/>
+      <w:bCs/>
+      <w:kern w:val="28"/>
+      <w:sz w:val="32"/>
+      <w:szCs w:val="32"/>
+    </w:rPr>
+  </w:style>
+  <w:style w:type="paragraph" w:customStyle="1" w:styleId="Paragraph1">
+    <w:name w:val="Paragraph1"/>
+    <w:basedOn w:val="Normal"/>
+    <w:rsid w:val="00967929"/>
+    <w:pPr>
+      <w:spacing w:before="80" w:line="240" w:lineRule="auto"/>
+      <w:jc w:val="both"/>
+    </w:pPr>
+  </w:style>
+  <w:style w:type="paragraph" w:styleId="Recuodecorpodetexto">
+    <w:name w:val="Body Text Indent"/>
+    <w:basedOn w:val="Normal"/>
+    <w:rsid w:val="00967929"/>
+    <w:pPr>
+      <w:ind w:left="720"/>
+    </w:pPr>
+    <w:rPr>
+      <w:i/>
+      <w:iCs/>
+      <w:color w:val="0000FF"/>
+      <w:u w:val="single"/>
+    </w:rPr>
+  </w:style>
+  <w:style w:type="paragraph" w:customStyle="1" w:styleId="Body">
+    <w:name w:val="Body"/>
+    <w:basedOn w:val="Normal"/>
+    <w:rsid w:val="00967929"/>
+    <w:pPr>
+      <w:widowControl/>
+      <w:spacing w:before="120" w:line="240" w:lineRule="auto"/>
+      <w:jc w:val="both"/>
+    </w:pPr>
+  </w:style>
+  <w:style w:type="paragraph" w:customStyle="1" w:styleId="Bullet">
+    <w:name w:val="Bullet"/>
+    <w:basedOn w:val="Normal"/>
+    <w:rsid w:val="00967929"/>
+    <w:pPr>
+      <w:widowControl/>
+      <w:numPr>
+        <w:numId w:val="3"/>
+      </w:numPr>
+      <w:tabs>
+        <w:tab w:val="left" w:pos="720"/>
+      </w:tabs>
+      <w:spacing w:before="120" w:line="240" w:lineRule="auto"/>
+      <w:ind w:right="360"/>
+      <w:jc w:val="both"/>
+    </w:pPr>
+  </w:style>
+  <w:style w:type="paragraph" w:customStyle="1" w:styleId="InfoBlue">
+    <w:name w:val="InfoBlue"/>
+    <w:basedOn w:val="Normal"/>
+    <w:next w:val="Corpodetexto"/>
+    <w:autoRedefine/>
+    <w:rsid w:val="00967929"/>
+    <w:pPr>
+      <w:spacing w:after="120"/>
+      <w:ind w:left="720"/>
+    </w:pPr>
+    <w:rPr>
+      <w:i/>
+      <w:iCs/>
+      <w:color w:val="0000FF"/>
+    </w:rPr>
+  </w:style>
+  <w:style w:type="character" w:styleId="Hyperlink">
+    <w:name w:val="Hyperlink"/>
+    <w:rsid w:val="00967929"/>
+    <w:rPr>
+      <w:color w:val="0000FF"/>
+      <w:u w:val="single"/>
+    </w:rPr>
+  </w:style>
+  <w:style w:type="paragraph" w:styleId="NormalWeb">
+    <w:name w:val="Normal (Web)"/>
+    <w:basedOn w:val="Normal"/>
+    <w:rsid w:val="00967929"/>
+    <w:pPr>
+      <w:widowControl/>
+      <w:spacing w:before="100" w:after="100" w:line="240" w:lineRule="auto"/>
+    </w:pPr>
+  </w:style>
+  <w:style w:type="character" w:customStyle="1" w:styleId="tw4winNone">
+    <w:name w:val="tw4winNone"/>
+    <w:basedOn w:val="Fontepargpadro"/>
+    <w:rsid w:val="00967929"/>
+  </w:style>
+  <w:style w:type="character" w:customStyle="1" w:styleId="tw4winExternal">
+    <w:name w:val="tw4winExternal"/>
+    <w:rsid w:val="00967929"/>
+    <w:rPr>
+      <w:rFonts w:ascii="Courier New" w:hAnsi="Courier New"/>
+      <w:noProof/>
+      <w:color w:val="808080"/>
+    </w:rPr>
+  </w:style>
+  <w:style w:type="character" w:customStyle="1" w:styleId="tw4winInternal">
+    <w:name w:val="tw4winInternal"/>
+    <w:rsid w:val="00967929"/>
+    <w:rPr>
+      <w:rFonts w:ascii="Courier New" w:hAnsi="Courier New"/>
+      <w:noProof/>
+      <w:color w:val="FF0000"/>
+    </w:rPr>
+  </w:style>
+  <w:style w:type="character" w:customStyle="1" w:styleId="tw4winMark">
+    <w:name w:val="tw4winMark"/>
+    <w:rsid w:val="00967929"/>
+    <w:rPr>
+      <w:rFonts w:ascii="Courier New" w:hAnsi="Courier New"/>
+      <w:vanish/>
+      <w:color w:val="800080"/>
+      <w:sz w:val="24"/>
+      <w:szCs w:val="24"/>
+      <w:vertAlign w:val="subscript"/>
+    </w:rPr>
+  </w:style>
+  <w:style w:type="character" w:customStyle="1" w:styleId="tw4winError">
+    <w:name w:val="tw4winError"/>
+    <w:rsid w:val="00967929"/>
+    <w:rPr>
+      <w:rFonts w:ascii="Courier New" w:hAnsi="Courier New"/>
+      <w:color w:val="00FF00"/>
+      <w:sz w:val="40"/>
+      <w:szCs w:val="40"/>
+    </w:rPr>
+  </w:style>
+  <w:style w:type="character" w:customStyle="1" w:styleId="tw4winTerm">
+    <w:name w:val="tw4winTerm"/>
+    <w:rsid w:val="00967929"/>
+    <w:rPr>
+      <w:color w:val="0000FF"/>
+    </w:rPr>
+  </w:style>
+  <w:style w:type="character" w:customStyle="1" w:styleId="tw4winPopup">
+    <w:name w:val="tw4winPopup"/>
+    <w:rsid w:val="00967929"/>
+    <w:rPr>
+      <w:rFonts w:ascii="Courier New" w:hAnsi="Courier New"/>
+      <w:noProof/>
+      <w:color w:val="008000"/>
+    </w:rPr>
+  </w:style>
+  <w:style w:type="character" w:customStyle="1" w:styleId="tw4winJump">
+    <w:name w:val="tw4winJump"/>
+    <w:rsid w:val="00967929"/>
+    <w:rPr>
+      <w:rFonts w:ascii="Courier New" w:hAnsi="Courier New"/>
+      <w:noProof/>
+      <w:color w:val="008080"/>
+    </w:rPr>
+  </w:style>
+  <w:style w:type="character" w:customStyle="1" w:styleId="DONOTTRANSLATE">
+    <w:name w:val="DO_NOT_TRANSLATE"/>
+    <w:rsid w:val="00967929"/>
+    <w:rPr>
+      <w:rFonts w:ascii="Courier New" w:hAnsi="Courier New"/>
+      <w:noProof/>
+      <w:color w:val="800000"/>
+    </w:rPr>
+  </w:style>
+  <w:style w:type="character" w:styleId="HiperlinkVisitado">
+    <w:name w:val="FollowedHyperlink"/>
+    <w:rsid w:val="00967929"/>
+    <w:rPr>
+      <w:color w:val="800080"/>
+      <w:u w:val="single"/>
+    </w:rPr>
+  </w:style>
+  <w:style w:type="paragraph" w:customStyle="1" w:styleId="NumeracaoPassos">
+    <w:name w:val="NumeracaoPassos"/>
+    <w:basedOn w:val="Normal"/>
+    <w:rsid w:val="00967929"/>
+    <w:pPr>
+      <w:numPr>
+        <w:numId w:val="2"/>
+      </w:numPr>
+      <w:autoSpaceDE/>
+      <w:autoSpaceDN/>
+    </w:pPr>
+    <w:rPr>
+      <w:snapToGrid/>
+    </w:rPr>
+  </w:style>
+  <w:style w:type="table" w:styleId="Tabelacomgrade">
+    <w:name w:val="Table Grid"/>
+    <w:basedOn w:val="Tabelanormal"/>
+    <w:rsid w:val="005E5525"/>
+    <w:pPr>
+      <w:widowControl w:val="0"/>
+      <w:autoSpaceDE w:val="0"/>
+      <w:autoSpaceDN w:val="0"/>
+      <w:spacing w:line="240" w:lineRule="atLeast"/>
+    </w:pPr>
+    <w:tblPr>
+      <w:tblBorders>
+        <w:top w:val="single" w:sz="4" w:space="0" w:color="auto"/>
+        <w:left w:val="single" w:sz="4" w:space="0" w:color="auto"/>
+        <w:bottom w:val="single" w:sz="4" w:space="0" w:color="auto"/>
+        <w:right w:val="single" w:sz="4" w:space="0" w:color="auto"/>
+        <w:insideH w:val="single" w:sz="4" w:space="0" w:color="auto"/>
+        <w:insideV w:val="single" w:sz="4" w:space="0" w:color="auto"/>
+      </w:tblBorders>
     </w:tblPr>
   </w:style>
   <w:style w:type="paragraph" w:styleId="Textodebalo">
@@ -4625,7 +5304,7 @@
 </file>
 
 <file path=customXml/itemProps1.xml><?xml version="1.0" encoding="utf-8"?>
-<ds:datastoreItem xmlns:ds="http://schemas.openxmlformats.org/officeDocument/2006/customXml" ds:itemID="{5C6DA39C-85E8-4E4D-8F42-5ECF319E97D3}">
+<ds:datastoreItem xmlns:ds="http://schemas.openxmlformats.org/officeDocument/2006/customXml" ds:itemID="{478CB137-9479-4E82-B652-1DAFEBA5B1A3}">
   <ds:schemaRefs>
     <ds:schemaRef ds:uri="http://schemas.openxmlformats.org/officeDocument/2006/bibliography"/>
   </ds:schemaRefs>

</xml_diff>